<commit_message>
CMG edits to revised manuscript
</commit_message>
<xml_diff>
--- a/MS/Rev1/Reviewer_Responses.docx
+++ b/MS/Rev1/Reviewer_Responses.docx
@@ -197,14 +197,55 @@
           <w:rFonts w:ascii="Calibri" w:hAnsi="Calibri" w:cs="Calibri"/>
           <w:color w:val="4472C4" w:themeColor="accent1"/>
         </w:rPr>
-        <w:t xml:space="preserve"> we have pasted the section of our manuscript </w:t>
-      </w:r>
-      <w:r>
-        <w:rPr>
-          <w:rFonts w:ascii="Calibri" w:hAnsi="Calibri" w:cs="Calibri"/>
-          <w:color w:val="4472C4" w:themeColor="accent1"/>
-        </w:rPr>
-        <w:t xml:space="preserve">we have edited to provide clarity to what we have done to address comments. </w:t>
+        <w:t xml:space="preserve"> we have pasted the section of our </w:t>
+      </w:r>
+      <w:ins w:id="0" w:author="C.M. Gienger" w:date="2023-12-20T13:30:00Z">
+        <w:r>
+          <w:rPr>
+            <w:rFonts w:ascii="Calibri" w:hAnsi="Calibri" w:cs="Calibri"/>
+            <w:color w:val="4472C4" w:themeColor="accent1"/>
+          </w:rPr>
+          <w:t xml:space="preserve">edited </w:t>
+        </w:r>
+      </w:ins>
+      <w:r>
+        <w:rPr>
+          <w:rFonts w:ascii="Calibri" w:hAnsi="Calibri" w:cs="Calibri"/>
+          <w:color w:val="4472C4" w:themeColor="accent1"/>
+        </w:rPr>
+        <w:t xml:space="preserve">manuscript </w:t>
+      </w:r>
+      <w:del w:id="1" w:author="C.M. Gienger" w:date="2023-12-20T13:30:00Z">
+        <w:r>
+          <w:rPr>
+            <w:rFonts w:ascii="Calibri" w:hAnsi="Calibri" w:cs="Calibri"/>
+            <w:color w:val="4472C4" w:themeColor="accent1"/>
+          </w:rPr>
+          <w:delText xml:space="preserve">we have edited </w:delText>
+        </w:r>
+      </w:del>
+      <w:r>
+        <w:rPr>
+          <w:rFonts w:ascii="Calibri" w:hAnsi="Calibri" w:cs="Calibri"/>
+          <w:color w:val="4472C4" w:themeColor="accent1"/>
+        </w:rPr>
+        <w:t>to provide clarity</w:t>
+      </w:r>
+      <w:ins w:id="2" w:author="C.M. Gienger" w:date="2023-12-20T13:30:00Z">
+        <w:r>
+          <w:rPr>
+            <w:rFonts w:ascii="Calibri" w:hAnsi="Calibri" w:cs="Calibri"/>
+            <w:color w:val="4472C4" w:themeColor="accent1"/>
+          </w:rPr>
+          <w:t xml:space="preserve"> as</w:t>
+        </w:r>
+      </w:ins>
+      <w:r>
+        <w:rPr>
+          <w:rFonts w:ascii="Calibri" w:hAnsi="Calibri" w:cs="Calibri"/>
+          <w:color w:val="4472C4" w:themeColor="accent1"/>
+        </w:rPr>
+        <w:t xml:space="preserve"> to what we have done to address comments. </w:t>
       </w:r>
       <w:r>
         <w:rPr>
@@ -1181,7 +1222,31 @@
           <w:rFonts w:ascii="Calibri" w:hAnsi="Calibri" w:cs="Calibri"/>
           <w:color w:val="000000" w:themeColor="text1"/>
         </w:rPr>
-        <w:t>Line 51: a recent review of the H&amp;Z hypothesis in lizards supporting the statement here is (</w:t>
+        <w:t xml:space="preserve">Line 51: a recent review of the H&amp;Z hypothesis in lizards supporting the statement </w:t>
+      </w:r>
+      <w:commentRangeStart w:id="3"/>
+      <w:r>
+        <w:rPr>
+          <w:rFonts w:ascii="Calibri" w:hAnsi="Calibri" w:cs="Calibri"/>
+          <w:color w:val="000000" w:themeColor="text1"/>
+        </w:rPr>
+        <w:t xml:space="preserve">here is </w:t>
+      </w:r>
+      <w:commentRangeEnd w:id="3"/>
+      <w:r>
+        <w:rPr>
+          <w:rStyle w:val="CommentReference"/>
+          <w:kern w:val="0"/>
+          <w14:ligatures w14:val="none"/>
+        </w:rPr>
+        <w:commentReference w:id="3"/>
+      </w:r>
+      <w:r>
+        <w:rPr>
+          <w:rFonts w:ascii="Calibri" w:hAnsi="Calibri" w:cs="Calibri"/>
+          <w:color w:val="000000" w:themeColor="text1"/>
+        </w:rPr>
+        <w:t>(</w:t>
       </w:r>
       <w:proofErr w:type="spellStart"/>
       <w:r>
@@ -1309,7 +1374,23 @@
           <w:rFonts w:ascii="Calibri" w:hAnsi="Calibri" w:cs="Calibri"/>
           <w:color w:val="4472C4" w:themeColor="accent1"/>
         </w:rPr>
-        <w:t>-Palma et al., 2021) has been used.</w:t>
+        <w:t>-Palma et al., 2021) has been used</w:t>
+      </w:r>
+      <w:ins w:id="4" w:author="C.M. Gienger" w:date="2023-12-20T13:34:00Z">
+        <w:r>
+          <w:rPr>
+            <w:rFonts w:ascii="Calibri" w:hAnsi="Calibri" w:cs="Calibri"/>
+            <w:color w:val="4472C4" w:themeColor="accent1"/>
+          </w:rPr>
+          <w:t xml:space="preserve"> instead</w:t>
+        </w:r>
+      </w:ins>
+      <w:r>
+        <w:rPr>
+          <w:rFonts w:ascii="Calibri" w:hAnsi="Calibri" w:cs="Calibri"/>
+          <w:color w:val="4472C4" w:themeColor="accent1"/>
+        </w:rPr>
+        <w:t>.</w:t>
       </w:r>
       <w:r>
         <w:rPr>
@@ -1881,7 +1962,36 @@
           <w:rFonts w:ascii="Calibri" w:hAnsi="Calibri" w:cs="Calibri"/>
           <w:color w:val="000000" w:themeColor="text1"/>
         </w:rPr>
-        <w:t xml:space="preserve"> rugosa. </w:t>
+        <w:t xml:space="preserve"> rugosa. Oecologia, 122, 574-581.</w:t>
+      </w:r>
+      <w:r>
+        <w:rPr>
+          <w:rFonts w:ascii="Calibri" w:hAnsi="Calibri" w:cs="Calibri"/>
+          <w:color w:val="000000" w:themeColor="text1"/>
+        </w:rPr>
+        <w:t xml:space="preserve"> </w:t>
+      </w:r>
+    </w:p>
+    <w:p>
+      <w:pPr>
+        <w:rPr>
+          <w:rFonts w:ascii="Calibri" w:hAnsi="Calibri" w:cs="Calibri"/>
+          <w:color w:val="4472C4" w:themeColor="accent1"/>
+        </w:rPr>
+      </w:pPr>
+      <w:r>
+        <w:rPr>
+          <w:rFonts w:ascii="Calibri" w:hAnsi="Calibri" w:cs="Calibri"/>
+          <w:color w:val="000000" w:themeColor="text1"/>
+        </w:rPr>
+        <w:t xml:space="preserve">- </w:t>
+      </w:r>
+      <w:r>
+        <w:rPr>
+          <w:rFonts w:ascii="Calibri" w:hAnsi="Calibri" w:cs="Calibri"/>
+          <w:color w:val="000000" w:themeColor="text1"/>
+        </w:rPr>
+        <w:t>“</w:t>
       </w:r>
       <w:proofErr w:type="spellStart"/>
       <w:r>
@@ -1889,7 +1999,7 @@
           <w:rFonts w:ascii="Calibri" w:hAnsi="Calibri" w:cs="Calibri"/>
           <w:color w:val="000000" w:themeColor="text1"/>
         </w:rPr>
-        <w:t>Oecologia</w:t>
+        <w:t>Megía</w:t>
       </w:r>
       <w:proofErr w:type="spellEnd"/>
       <w:r>
@@ -1897,42 +2007,180 @@
           <w:rFonts w:ascii="Calibri" w:hAnsi="Calibri" w:cs="Calibri"/>
           <w:color w:val="000000" w:themeColor="text1"/>
         </w:rPr>
-        <w:t>, 122, 574-581.</w:t>
-      </w:r>
-      <w:r>
-        <w:rPr>
-          <w:rFonts w:ascii="Calibri" w:hAnsi="Calibri" w:cs="Calibri"/>
-          <w:color w:val="000000" w:themeColor="text1"/>
+        <w:t xml:space="preserve">-Palma, R., </w:t>
+      </w:r>
+      <w:proofErr w:type="spellStart"/>
+      <w:r>
+        <w:rPr>
+          <w:rFonts w:ascii="Calibri" w:hAnsi="Calibri" w:cs="Calibri"/>
+          <w:color w:val="000000" w:themeColor="text1"/>
+        </w:rPr>
+        <w:t>Paranjpe</w:t>
+      </w:r>
+      <w:proofErr w:type="spellEnd"/>
+      <w:r>
+        <w:rPr>
+          <w:rFonts w:ascii="Calibri" w:hAnsi="Calibri" w:cs="Calibri"/>
+          <w:color w:val="000000" w:themeColor="text1"/>
+        </w:rPr>
+        <w:t xml:space="preserve">, D., </w:t>
+      </w:r>
+      <w:proofErr w:type="spellStart"/>
+      <w:r>
+        <w:rPr>
+          <w:rFonts w:ascii="Calibri" w:hAnsi="Calibri" w:cs="Calibri"/>
+          <w:color w:val="000000" w:themeColor="text1"/>
+        </w:rPr>
+        <w:t>Blaimont</w:t>
+      </w:r>
+      <w:proofErr w:type="spellEnd"/>
+      <w:r>
+        <w:rPr>
+          <w:rFonts w:ascii="Calibri" w:hAnsi="Calibri" w:cs="Calibri"/>
+          <w:color w:val="000000" w:themeColor="text1"/>
+        </w:rPr>
+        <w:t xml:space="preserve">, </w:t>
+      </w:r>
+      <w:proofErr w:type="spellStart"/>
+      <w:r>
+        <w:rPr>
+          <w:rFonts w:ascii="Calibri" w:hAnsi="Calibri" w:cs="Calibri"/>
+          <w:color w:val="000000" w:themeColor="text1"/>
+        </w:rPr>
+        <w:t>P.,Cooper</w:t>
+      </w:r>
+      <w:proofErr w:type="spellEnd"/>
+      <w:r>
+        <w:rPr>
+          <w:rFonts w:ascii="Calibri" w:hAnsi="Calibri" w:cs="Calibri"/>
+          <w:color w:val="000000" w:themeColor="text1"/>
+        </w:rPr>
+        <w:t xml:space="preserve">, R., &amp; </w:t>
+      </w:r>
+      <w:proofErr w:type="spellStart"/>
+      <w:r>
+        <w:rPr>
+          <w:rFonts w:ascii="Calibri" w:hAnsi="Calibri" w:cs="Calibri"/>
+          <w:color w:val="000000" w:themeColor="text1"/>
+        </w:rPr>
+        <w:t>Sinervo</w:t>
+      </w:r>
+      <w:proofErr w:type="spellEnd"/>
+      <w:r>
+        <w:rPr>
+          <w:rFonts w:ascii="Calibri" w:hAnsi="Calibri" w:cs="Calibri"/>
+          <w:color w:val="000000" w:themeColor="text1"/>
+        </w:rPr>
+        <w:t xml:space="preserve">, B. (2020). To cool or not to cool? Intestinal </w:t>
+      </w:r>
+      <w:proofErr w:type="spellStart"/>
+      <w:r>
+        <w:rPr>
+          <w:rFonts w:ascii="Calibri" w:hAnsi="Calibri" w:cs="Calibri"/>
+          <w:color w:val="000000" w:themeColor="text1"/>
+        </w:rPr>
+        <w:t>coccidians</w:t>
+      </w:r>
+      <w:proofErr w:type="spellEnd"/>
+      <w:r>
+        <w:rPr>
+          <w:rFonts w:ascii="Calibri" w:hAnsi="Calibri" w:cs="Calibri"/>
+          <w:color w:val="000000" w:themeColor="text1"/>
+        </w:rPr>
+        <w:t xml:space="preserve"> disrupt the </w:t>
+      </w:r>
+      <w:proofErr w:type="spellStart"/>
+      <w:r>
+        <w:rPr>
+          <w:rFonts w:ascii="Calibri" w:hAnsi="Calibri" w:cs="Calibri"/>
+          <w:color w:val="000000" w:themeColor="text1"/>
+        </w:rPr>
+        <w:t>behavioral</w:t>
+      </w:r>
+      <w:proofErr w:type="spellEnd"/>
+      <w:r>
+        <w:rPr>
+          <w:rFonts w:ascii="Calibri" w:hAnsi="Calibri" w:cs="Calibri"/>
+          <w:color w:val="000000" w:themeColor="text1"/>
+        </w:rPr>
+        <w:t xml:space="preserve"> hypothermia of lizards in response to tick infestation. Ticks and tick-borne diseases, 11(1), 101275.”</w:t>
+      </w:r>
+      <w:r>
+        <w:rPr>
+          <w:rFonts w:ascii="Calibri" w:hAnsi="Calibri" w:cs="Calibri"/>
+          <w:color w:val="000000" w:themeColor="text1"/>
+        </w:rPr>
+        <w:br/>
+      </w:r>
+      <w:r>
+        <w:rPr>
+          <w:rFonts w:ascii="Calibri" w:hAnsi="Calibri" w:cs="Calibri"/>
+          <w:b/>
+          <w:bCs/>
+          <w:color w:val="4472C4" w:themeColor="accent1"/>
+        </w:rPr>
+        <w:t>Response:</w:t>
+      </w:r>
+      <w:r>
+        <w:rPr>
+          <w:rFonts w:ascii="Calibri" w:hAnsi="Calibri" w:cs="Calibri"/>
+          <w:b/>
+          <w:bCs/>
+          <w:color w:val="4472C4" w:themeColor="accent1"/>
         </w:rPr>
         <w:t xml:space="preserve"> </w:t>
       </w:r>
-    </w:p>
-    <w:p>
-      <w:pPr>
-        <w:rPr>
-          <w:rFonts w:ascii="Calibri" w:hAnsi="Calibri" w:cs="Calibri"/>
-          <w:color w:val="4472C4" w:themeColor="accent1"/>
-        </w:rPr>
-      </w:pPr>
-      <w:r>
-        <w:rPr>
-          <w:rFonts w:ascii="Calibri" w:hAnsi="Calibri" w:cs="Calibri"/>
-          <w:color w:val="000000" w:themeColor="text1"/>
-        </w:rPr>
-        <w:t xml:space="preserve">- </w:t>
-      </w:r>
-      <w:r>
-        <w:rPr>
-          <w:rFonts w:ascii="Calibri" w:hAnsi="Calibri" w:cs="Calibri"/>
-          <w:color w:val="000000" w:themeColor="text1"/>
-        </w:rPr>
-        <w:t>“</w:t>
+      <w:r>
+        <w:rPr>
+          <w:rFonts w:ascii="Calibri" w:hAnsi="Calibri" w:cs="Calibri"/>
+          <w:color w:val="4472C4" w:themeColor="accent1"/>
+        </w:rPr>
+        <w:t xml:space="preserve">We have reworded this section to </w:t>
+      </w:r>
+      <w:del w:id="5" w:author="C.M. Gienger" w:date="2023-12-20T13:35:00Z">
+        <w:r>
+          <w:rPr>
+            <w:rFonts w:ascii="Calibri" w:hAnsi="Calibri" w:cs="Calibri"/>
+            <w:color w:val="4472C4" w:themeColor="accent1"/>
+          </w:rPr>
+          <w:delText xml:space="preserve">accurately </w:delText>
+        </w:r>
+      </w:del>
+      <w:r>
+        <w:rPr>
+          <w:rFonts w:ascii="Calibri" w:hAnsi="Calibri" w:cs="Calibri"/>
+          <w:color w:val="4472C4" w:themeColor="accent1"/>
+        </w:rPr>
+        <w:t xml:space="preserve">reflect the current literature on the topic and the point we are trying to address. As for the Main and Bull reference, they did use adult lizards collected from the </w:t>
+      </w:r>
+      <w:proofErr w:type="gramStart"/>
+      <w:r>
+        <w:rPr>
+          <w:rFonts w:ascii="Calibri" w:hAnsi="Calibri" w:cs="Calibri"/>
+          <w:color w:val="4472C4" w:themeColor="accent1"/>
+        </w:rPr>
+        <w:t>field</w:t>
+      </w:r>
+      <w:proofErr w:type="gramEnd"/>
+      <w:r>
+        <w:rPr>
+          <w:rFonts w:ascii="Calibri" w:hAnsi="Calibri" w:cs="Calibri"/>
+          <w:color w:val="4472C4" w:themeColor="accent1"/>
+        </w:rPr>
+        <w:t xml:space="preserve"> but they were held in captivity for 6 months and tick load was manipulated on lizard host. </w:t>
+      </w:r>
+      <w:r>
+        <w:rPr>
+          <w:rFonts w:ascii="Calibri" w:hAnsi="Calibri" w:cs="Calibri"/>
+          <w:color w:val="4472C4" w:themeColor="accent1"/>
+        </w:rPr>
+        <w:t xml:space="preserve">We have added the </w:t>
       </w:r>
       <w:proofErr w:type="spellStart"/>
       <w:r>
         <w:rPr>
           <w:rFonts w:ascii="Calibri" w:hAnsi="Calibri" w:cs="Calibri"/>
-          <w:color w:val="000000" w:themeColor="text1"/>
+          <w:color w:val="4472C4" w:themeColor="accent1"/>
         </w:rPr>
         <w:t>Megía</w:t>
       </w:r>
@@ -1940,176 +2188,33 @@
       <w:r>
         <w:rPr>
           <w:rFonts w:ascii="Calibri" w:hAnsi="Calibri" w:cs="Calibri"/>
-          <w:color w:val="000000" w:themeColor="text1"/>
-        </w:rPr>
-        <w:t xml:space="preserve">-Palma, R., </w:t>
-      </w:r>
-      <w:proofErr w:type="spellStart"/>
-      <w:r>
-        <w:rPr>
-          <w:rFonts w:ascii="Calibri" w:hAnsi="Calibri" w:cs="Calibri"/>
-          <w:color w:val="000000" w:themeColor="text1"/>
-        </w:rPr>
-        <w:t>Paranjpe</w:t>
-      </w:r>
-      <w:proofErr w:type="spellEnd"/>
-      <w:r>
-        <w:rPr>
-          <w:rFonts w:ascii="Calibri" w:hAnsi="Calibri" w:cs="Calibri"/>
-          <w:color w:val="000000" w:themeColor="text1"/>
-        </w:rPr>
-        <w:t xml:space="preserve">, D., </w:t>
-      </w:r>
-      <w:proofErr w:type="spellStart"/>
-      <w:r>
-        <w:rPr>
-          <w:rFonts w:ascii="Calibri" w:hAnsi="Calibri" w:cs="Calibri"/>
-          <w:color w:val="000000" w:themeColor="text1"/>
-        </w:rPr>
-        <w:t>Blaimont</w:t>
-      </w:r>
-      <w:proofErr w:type="spellEnd"/>
-      <w:r>
-        <w:rPr>
-          <w:rFonts w:ascii="Calibri" w:hAnsi="Calibri" w:cs="Calibri"/>
-          <w:color w:val="000000" w:themeColor="text1"/>
-        </w:rPr>
-        <w:t xml:space="preserve">, </w:t>
-      </w:r>
-      <w:proofErr w:type="spellStart"/>
-      <w:r>
-        <w:rPr>
-          <w:rFonts w:ascii="Calibri" w:hAnsi="Calibri" w:cs="Calibri"/>
-          <w:color w:val="000000" w:themeColor="text1"/>
-        </w:rPr>
-        <w:t>P.,Cooper</w:t>
-      </w:r>
-      <w:proofErr w:type="spellEnd"/>
-      <w:r>
-        <w:rPr>
-          <w:rFonts w:ascii="Calibri" w:hAnsi="Calibri" w:cs="Calibri"/>
-          <w:color w:val="000000" w:themeColor="text1"/>
-        </w:rPr>
-        <w:t xml:space="preserve">, R., &amp; </w:t>
-      </w:r>
-      <w:proofErr w:type="spellStart"/>
-      <w:r>
-        <w:rPr>
-          <w:rFonts w:ascii="Calibri" w:hAnsi="Calibri" w:cs="Calibri"/>
-          <w:color w:val="000000" w:themeColor="text1"/>
-        </w:rPr>
-        <w:t>Sinervo</w:t>
-      </w:r>
-      <w:proofErr w:type="spellEnd"/>
-      <w:r>
-        <w:rPr>
-          <w:rFonts w:ascii="Calibri" w:hAnsi="Calibri" w:cs="Calibri"/>
-          <w:color w:val="000000" w:themeColor="text1"/>
-        </w:rPr>
-        <w:t xml:space="preserve">, B. (2020). To cool or not to cool? Intestinal </w:t>
-      </w:r>
-      <w:proofErr w:type="spellStart"/>
-      <w:r>
-        <w:rPr>
-          <w:rFonts w:ascii="Calibri" w:hAnsi="Calibri" w:cs="Calibri"/>
-          <w:color w:val="000000" w:themeColor="text1"/>
-        </w:rPr>
-        <w:t>coccidians</w:t>
-      </w:r>
-      <w:proofErr w:type="spellEnd"/>
-      <w:r>
-        <w:rPr>
-          <w:rFonts w:ascii="Calibri" w:hAnsi="Calibri" w:cs="Calibri"/>
-          <w:color w:val="000000" w:themeColor="text1"/>
-        </w:rPr>
-        <w:t xml:space="preserve"> disrupt the </w:t>
-      </w:r>
-      <w:proofErr w:type="spellStart"/>
-      <w:r>
-        <w:rPr>
-          <w:rFonts w:ascii="Calibri" w:hAnsi="Calibri" w:cs="Calibri"/>
-          <w:color w:val="000000" w:themeColor="text1"/>
-        </w:rPr>
-        <w:t>behavioral</w:t>
-      </w:r>
-      <w:proofErr w:type="spellEnd"/>
-      <w:r>
-        <w:rPr>
-          <w:rFonts w:ascii="Calibri" w:hAnsi="Calibri" w:cs="Calibri"/>
-          <w:color w:val="000000" w:themeColor="text1"/>
-        </w:rPr>
-        <w:t xml:space="preserve"> hypothermia of lizards in response to tick infestation. Ticks and tick-borne diseases, 11(1), 101275.”</w:t>
-      </w:r>
-      <w:r>
-        <w:rPr>
-          <w:rFonts w:ascii="Calibri" w:hAnsi="Calibri" w:cs="Calibri"/>
-          <w:color w:val="000000" w:themeColor="text1"/>
-        </w:rPr>
-        <w:br/>
-      </w:r>
-      <w:r>
-        <w:rPr>
-          <w:rFonts w:ascii="Calibri" w:hAnsi="Calibri" w:cs="Calibri"/>
-          <w:b/>
-          <w:bCs/>
-          <w:color w:val="4472C4" w:themeColor="accent1"/>
-        </w:rPr>
-        <w:t>Response:</w:t>
-      </w:r>
-      <w:r>
-        <w:rPr>
-          <w:rFonts w:ascii="Calibri" w:hAnsi="Calibri" w:cs="Calibri"/>
-          <w:b/>
-          <w:bCs/>
-          <w:color w:val="4472C4" w:themeColor="accent1"/>
-        </w:rPr>
-        <w:t xml:space="preserve"> </w:t>
-      </w:r>
-      <w:r>
-        <w:rPr>
-          <w:rFonts w:ascii="Calibri" w:hAnsi="Calibri" w:cs="Calibri"/>
-          <w:color w:val="4472C4" w:themeColor="accent1"/>
-        </w:rPr>
-        <w:t xml:space="preserve">We have reworded this section to accurately reflect the current literature on the topic and the point we are trying to address. As for the Main and Bull reference, they did use adult lizards collected from the </w:t>
-      </w:r>
-      <w:proofErr w:type="gramStart"/>
-      <w:r>
-        <w:rPr>
-          <w:rFonts w:ascii="Calibri" w:hAnsi="Calibri" w:cs="Calibri"/>
-          <w:color w:val="4472C4" w:themeColor="accent1"/>
-        </w:rPr>
-        <w:t>field</w:t>
-      </w:r>
-      <w:proofErr w:type="gramEnd"/>
-      <w:r>
-        <w:rPr>
-          <w:rFonts w:ascii="Calibri" w:hAnsi="Calibri" w:cs="Calibri"/>
-          <w:color w:val="4472C4" w:themeColor="accent1"/>
-        </w:rPr>
-        <w:t xml:space="preserve"> but they were held in captivity for 6 months and tick load was manipulated on lizard host. </w:t>
-      </w:r>
-      <w:r>
-        <w:rPr>
-          <w:rFonts w:ascii="Calibri" w:hAnsi="Calibri" w:cs="Calibri"/>
-          <w:color w:val="4472C4" w:themeColor="accent1"/>
-        </w:rPr>
-        <w:t xml:space="preserve">We have added the </w:t>
-      </w:r>
-      <w:proofErr w:type="spellStart"/>
-      <w:r>
-        <w:rPr>
-          <w:rFonts w:ascii="Calibri" w:hAnsi="Calibri" w:cs="Calibri"/>
-          <w:color w:val="4472C4" w:themeColor="accent1"/>
-        </w:rPr>
-        <w:t>Megía</w:t>
-      </w:r>
-      <w:proofErr w:type="spellEnd"/>
-      <w:r>
-        <w:rPr>
-          <w:rFonts w:ascii="Calibri" w:hAnsi="Calibri" w:cs="Calibri"/>
-          <w:color w:val="4472C4" w:themeColor="accent1"/>
-        </w:rPr>
-        <w:t>-Palma, et al., study as these animals were measured ~2d. We</w:t>
+          <w:color w:val="4472C4" w:themeColor="accent1"/>
+        </w:rPr>
+        <w:t>-Palma, et al., study as these animals were measured ~</w:t>
+      </w:r>
+      <w:commentRangeStart w:id="6"/>
+      <w:r>
+        <w:rPr>
+          <w:rFonts w:ascii="Calibri" w:hAnsi="Calibri" w:cs="Calibri"/>
+          <w:color w:val="4472C4" w:themeColor="accent1"/>
+        </w:rPr>
+        <w:t>2d</w:t>
+      </w:r>
+      <w:commentRangeEnd w:id="6"/>
+      <w:r>
+        <w:rPr>
+          <w:rStyle w:val="CommentReference"/>
+          <w:kern w:val="0"/>
+          <w14:ligatures w14:val="none"/>
+        </w:rPr>
+        <w:commentReference w:id="6"/>
+      </w:r>
+      <w:r>
+        <w:rPr>
+          <w:rFonts w:ascii="Calibri" w:hAnsi="Calibri" w:cs="Calibri"/>
+          <w:color w:val="4472C4" w:themeColor="accent1"/>
+        </w:rPr>
+        <w:t>. We</w:t>
       </w:r>
       <w:r>
         <w:rPr>
@@ -2260,14 +2365,51 @@
           <w:rFonts w:ascii="Calibri" w:hAnsi="Calibri" w:cs="Calibri"/>
           <w:color w:val="4472C4" w:themeColor="accent1"/>
         </w:rPr>
-        <w:t>We have added the reference to the paragraph prior which introduces the information that is known and the areas of limited understanding</w:t>
-      </w:r>
-      <w:r>
-        <w:rPr>
-          <w:rFonts w:ascii="Calibri" w:hAnsi="Calibri" w:cs="Calibri"/>
-          <w:color w:val="4472C4" w:themeColor="accent1"/>
-        </w:rPr>
-        <w:t xml:space="preserve"> for the topics used for our </w:t>
+        <w:t xml:space="preserve">We have added the reference </w:t>
+      </w:r>
+      <w:ins w:id="7" w:author="C.M. Gienger" w:date="2023-12-20T13:37:00Z">
+        <w:r>
+          <w:rPr>
+            <w:rFonts w:ascii="Calibri" w:hAnsi="Calibri" w:cs="Calibri"/>
+            <w:color w:val="4472C4" w:themeColor="accent1"/>
+          </w:rPr>
+          <w:t>(</w:t>
+        </w:r>
+        <w:r>
+          <w:rPr>
+            <w:rFonts w:ascii="Calibri" w:hAnsi="Calibri" w:cs="Calibri"/>
+            <w:color w:val="4472C4" w:themeColor="accent1"/>
+            <w:highlight w:val="yellow"/>
+            <w:rPrChange w:id="8" w:author="C.M. Gienger" w:date="2023-12-20T13:37:00Z">
+              <w:rPr>
+                <w:rFonts w:ascii="Calibri" w:hAnsi="Calibri" w:cs="Calibri"/>
+                <w:color w:val="4472C4" w:themeColor="accent1"/>
+              </w:rPr>
+            </w:rPrChange>
+          </w:rPr>
+          <w:t>WHAT IS THE REF?</w:t>
+        </w:r>
+        <w:r>
+          <w:rPr>
+            <w:rFonts w:ascii="Calibri" w:hAnsi="Calibri" w:cs="Calibri"/>
+            <w:color w:val="4472C4" w:themeColor="accent1"/>
+          </w:rPr>
+          <w:t xml:space="preserve">) </w:t>
+        </w:r>
+      </w:ins>
+      <w:r>
+        <w:rPr>
+          <w:rFonts w:ascii="Calibri" w:hAnsi="Calibri" w:cs="Calibri"/>
+          <w:color w:val="4472C4" w:themeColor="accent1"/>
+        </w:rPr>
+        <w:t>to the paragraph prior which introduces the information that is known and the areas of limited understanding</w:t>
+      </w:r>
+      <w:r>
+        <w:rPr>
+          <w:rFonts w:ascii="Calibri" w:hAnsi="Calibri" w:cs="Calibri"/>
+          <w:color w:val="4472C4" w:themeColor="accent1"/>
+        </w:rPr>
+        <w:t xml:space="preserve"> for the </w:t>
       </w:r>
       <w:r>
         <w:rPr>
@@ -2275,14 +2417,55 @@
           <w:color w:val="4472C4" w:themeColor="accent1"/>
         </w:rPr>
         <w:lastRenderedPageBreak/>
-        <w:t>predictions</w:t>
-      </w:r>
-      <w:r>
-        <w:rPr>
-          <w:rFonts w:ascii="Calibri" w:hAnsi="Calibri" w:cs="Calibri"/>
-          <w:color w:val="4472C4" w:themeColor="accent1"/>
-        </w:rPr>
-        <w:t xml:space="preserve">. The start of the paragraph </w:t>
+        <w:t>topics used for our predictions</w:t>
+      </w:r>
+      <w:r>
+        <w:rPr>
+          <w:rFonts w:ascii="Calibri" w:hAnsi="Calibri" w:cs="Calibri"/>
+          <w:color w:val="4472C4" w:themeColor="accent1"/>
+        </w:rPr>
+        <w:t xml:space="preserve">. </w:t>
+      </w:r>
+      <w:ins w:id="9" w:author="C.M. Gienger" w:date="2023-12-20T13:38:00Z">
+        <w:r>
+          <w:rPr>
+            <w:rFonts w:ascii="Calibri" w:hAnsi="Calibri" w:cs="Calibri"/>
+            <w:color w:val="4472C4" w:themeColor="accent1"/>
+          </w:rPr>
+          <w:t>At t</w:t>
+        </w:r>
+      </w:ins>
+      <w:del w:id="10" w:author="C.M. Gienger" w:date="2023-12-20T13:38:00Z">
+        <w:r>
+          <w:rPr>
+            <w:rFonts w:ascii="Calibri" w:hAnsi="Calibri" w:cs="Calibri"/>
+            <w:color w:val="4472C4" w:themeColor="accent1"/>
+          </w:rPr>
+          <w:delText>T</w:delText>
+        </w:r>
+      </w:del>
+      <w:r>
+        <w:rPr>
+          <w:rFonts w:ascii="Calibri" w:hAnsi="Calibri" w:cs="Calibri"/>
+          <w:color w:val="4472C4" w:themeColor="accent1"/>
+        </w:rPr>
+        <w:t xml:space="preserve">he </w:t>
+      </w:r>
+      <w:proofErr w:type="gramStart"/>
+      <w:r>
+        <w:rPr>
+          <w:rFonts w:ascii="Calibri" w:hAnsi="Calibri" w:cs="Calibri"/>
+          <w:color w:val="4472C4" w:themeColor="accent1"/>
+        </w:rPr>
+        <w:t>start</w:t>
+      </w:r>
+      <w:proofErr w:type="gramEnd"/>
+      <w:r>
+        <w:rPr>
+          <w:rFonts w:ascii="Calibri" w:hAnsi="Calibri" w:cs="Calibri"/>
+          <w:color w:val="4472C4" w:themeColor="accent1"/>
+        </w:rPr>
+        <w:t xml:space="preserve"> of the paragraph </w:t>
       </w:r>
       <w:r>
         <w:rPr>
@@ -2310,21 +2493,82 @@
           <w:rFonts w:ascii="Calibri" w:hAnsi="Calibri" w:cs="Calibri"/>
           <w:color w:val="4472C4" w:themeColor="accent1"/>
         </w:rPr>
-        <w:t xml:space="preserve"> for </w:t>
-      </w:r>
-      <w:r>
-        <w:rPr>
-          <w:rFonts w:ascii="Calibri" w:hAnsi="Calibri" w:cs="Calibri"/>
-          <w:color w:val="4472C4" w:themeColor="accent1"/>
-        </w:rPr>
-        <w:t>highlight what is known/gaps</w:t>
-      </w:r>
-      <w:r>
-        <w:rPr>
-          <w:rFonts w:ascii="Calibri" w:hAnsi="Calibri" w:cs="Calibri"/>
-          <w:color w:val="4472C4" w:themeColor="accent1"/>
-        </w:rPr>
-        <w:t xml:space="preserve"> to then outline our predications. We feel it would be redundant to have citations for our predictions that were outlined in the previous part of the </w:t>
+        <w:t xml:space="preserve"> </w:t>
+      </w:r>
+      <w:del w:id="11" w:author="C.M. Gienger" w:date="2023-12-20T13:37:00Z">
+        <w:r>
+          <w:rPr>
+            <w:rFonts w:ascii="Calibri" w:hAnsi="Calibri" w:cs="Calibri"/>
+            <w:color w:val="4472C4" w:themeColor="accent1"/>
+          </w:rPr>
+          <w:delText xml:space="preserve">for </w:delText>
+        </w:r>
+      </w:del>
+      <w:proofErr w:type="spellStart"/>
+      <w:ins w:id="12" w:author="C.M. Gienger" w:date="2023-12-20T13:39:00Z">
+        <w:r>
+          <w:rPr>
+            <w:rFonts w:ascii="Calibri" w:hAnsi="Calibri" w:cs="Calibri"/>
+            <w:color w:val="4472C4" w:themeColor="accent1"/>
+          </w:rPr>
+          <w:t>for</w:t>
+        </w:r>
+      </w:ins>
+      <w:del w:id="13" w:author="C.M. Gienger" w:date="2023-12-20T13:39:00Z">
+        <w:r>
+          <w:rPr>
+            <w:rFonts w:ascii="Calibri" w:hAnsi="Calibri" w:cs="Calibri"/>
+            <w:color w:val="4472C4" w:themeColor="accent1"/>
+          </w:rPr>
+          <w:delText xml:space="preserve">highlight </w:delText>
+        </w:r>
+      </w:del>
+      <w:r>
+        <w:rPr>
+          <w:rFonts w:ascii="Calibri" w:hAnsi="Calibri" w:cs="Calibri"/>
+          <w:color w:val="4472C4" w:themeColor="accent1"/>
+        </w:rPr>
+        <w:t>what</w:t>
+      </w:r>
+      <w:proofErr w:type="spellEnd"/>
+      <w:r>
+        <w:rPr>
+          <w:rFonts w:ascii="Calibri" w:hAnsi="Calibri" w:cs="Calibri"/>
+          <w:color w:val="4472C4" w:themeColor="accent1"/>
+        </w:rPr>
+        <w:t xml:space="preserve"> is known/gaps</w:t>
+      </w:r>
+      <w:r>
+        <w:rPr>
+          <w:rFonts w:ascii="Calibri" w:hAnsi="Calibri" w:cs="Calibri"/>
+          <w:color w:val="4472C4" w:themeColor="accent1"/>
+        </w:rPr>
+        <w:t xml:space="preserve"> </w:t>
+      </w:r>
+      <w:ins w:id="14" w:author="C.M. Gienger" w:date="2023-12-20T13:39:00Z">
+        <w:r>
+          <w:rPr>
+            <w:rFonts w:ascii="Calibri" w:hAnsi="Calibri" w:cs="Calibri"/>
+            <w:color w:val="4472C4" w:themeColor="accent1"/>
+          </w:rPr>
+          <w:t xml:space="preserve">and </w:t>
+        </w:r>
+      </w:ins>
+      <w:del w:id="15" w:author="C.M. Gienger" w:date="2023-12-20T13:39:00Z">
+        <w:r>
+          <w:rPr>
+            <w:rFonts w:ascii="Calibri" w:hAnsi="Calibri" w:cs="Calibri"/>
+            <w:color w:val="4472C4" w:themeColor="accent1"/>
+          </w:rPr>
+          <w:delText xml:space="preserve">to </w:delText>
+        </w:r>
+      </w:del>
+      <w:r>
+        <w:rPr>
+          <w:rFonts w:ascii="Calibri" w:hAnsi="Calibri" w:cs="Calibri"/>
+          <w:color w:val="4472C4" w:themeColor="accent1"/>
+        </w:rPr>
+        <w:t xml:space="preserve">then outline our predications. We feel it would be redundant to have citations for our predictions that were outlined in the previous part of the </w:t>
       </w:r>
       <w:r>
         <w:rPr>
@@ -2580,15 +2824,24 @@
         </w:rPr>
         <w:t xml:space="preserve">. </w:t>
       </w:r>
-      <w:proofErr w:type="gramStart"/>
-      <w:r>
-        <w:rPr>
-          <w:rFonts w:ascii="Calibri" w:hAnsi="Calibri" w:cs="Calibri"/>
-          <w:color w:val="4472C4" w:themeColor="accent1"/>
-        </w:rPr>
-        <w:t>Therefore</w:t>
-      </w:r>
-      <w:proofErr w:type="gramEnd"/>
+      <w:del w:id="16" w:author="C.M. Gienger" w:date="2023-12-20T13:41:00Z">
+        <w:r>
+          <w:rPr>
+            <w:rFonts w:ascii="Calibri" w:hAnsi="Calibri" w:cs="Calibri"/>
+            <w:color w:val="4472C4" w:themeColor="accent1"/>
+          </w:rPr>
+          <w:delText>Therefore</w:delText>
+        </w:r>
+      </w:del>
+      <w:ins w:id="17" w:author="C.M. Gienger" w:date="2023-12-20T13:41:00Z">
+        <w:r>
+          <w:rPr>
+            <w:rFonts w:ascii="Calibri" w:hAnsi="Calibri" w:cs="Calibri"/>
+            <w:color w:val="4472C4" w:themeColor="accent1"/>
+          </w:rPr>
+          <w:t>Therefore,</w:t>
+        </w:r>
+      </w:ins>
       <w:r>
         <w:rPr>
           <w:rFonts w:ascii="Calibri" w:hAnsi="Calibri" w:cs="Calibri"/>
@@ -2668,6 +2921,15 @@
         </w:rPr>
         <w:t xml:space="preserve">As for the linearity </w:t>
       </w:r>
+      <w:ins w:id="18" w:author="C.M. Gienger" w:date="2023-12-20T13:41:00Z">
+        <w:r>
+          <w:rPr>
+            <w:rFonts w:ascii="Calibri" w:hAnsi="Calibri" w:cs="Calibri"/>
+            <w:color w:val="4472C4" w:themeColor="accent1"/>
+          </w:rPr>
+          <w:t>of</w:t>
+        </w:r>
+      </w:ins>
       <w:r>
         <w:rPr>
           <w:rFonts w:ascii="Calibri" w:hAnsi="Calibri" w:cs="Calibri"/>
@@ -2814,7 +3076,7 @@
                     <pic:cNvPicPr/>
                   </pic:nvPicPr>
                   <pic:blipFill>
-                    <a:blip r:embed="rId7"/>
+                    <a:blip r:embed="rId11"/>
                     <a:stretch>
                       <a:fillRect/>
                     </a:stretch>
@@ -3171,7 +3433,23 @@
           <w:rFonts w:ascii="Calibri" w:hAnsi="Calibri" w:cs="Calibri"/>
           <w:color w:val="4472C4" w:themeColor="accent1"/>
         </w:rPr>
-        <w:t xml:space="preserve"> reworded this paragraph that provides evidence that supports ICHH may be driving differences.</w:t>
+        <w:t xml:space="preserve"> reworded this paragraph that provides evidence that supports</w:t>
+      </w:r>
+      <w:ins w:id="19" w:author="C.M. Gienger" w:date="2023-12-20T13:43:00Z">
+        <w:r>
+          <w:rPr>
+            <w:rFonts w:ascii="Calibri" w:hAnsi="Calibri" w:cs="Calibri"/>
+            <w:color w:val="4472C4" w:themeColor="accent1"/>
+          </w:rPr>
+          <w:t xml:space="preserve"> the idea that the</w:t>
+        </w:r>
+      </w:ins>
+      <w:r>
+        <w:rPr>
+          <w:rFonts w:ascii="Calibri" w:hAnsi="Calibri" w:cs="Calibri"/>
+          <w:color w:val="4472C4" w:themeColor="accent1"/>
+        </w:rPr>
+        <w:t xml:space="preserve"> ICHH may be driving differences.</w:t>
       </w:r>
       <w:r>
         <w:rPr>
@@ -3206,7 +3484,23 @@
           <w:rFonts w:ascii="Calibri" w:hAnsi="Calibri" w:cs="Calibri"/>
           <w:color w:val="4472C4" w:themeColor="accent1"/>
         </w:rPr>
-        <w:t xml:space="preserve"> directly measure immune function but provided that with evidence from the literature on this species that ICHH maybe one possibility.</w:t>
+        <w:t xml:space="preserve"> directly measure immune function but provided </w:t>
+      </w:r>
+      <w:del w:id="20" w:author="C.M. Gienger" w:date="2023-12-20T13:43:00Z">
+        <w:r>
+          <w:rPr>
+            <w:rFonts w:ascii="Calibri" w:hAnsi="Calibri" w:cs="Calibri"/>
+            <w:color w:val="4472C4" w:themeColor="accent1"/>
+          </w:rPr>
+          <w:delText xml:space="preserve">that with </w:delText>
+        </w:r>
+      </w:del>
+      <w:r>
+        <w:rPr>
+          <w:rFonts w:ascii="Calibri" w:hAnsi="Calibri" w:cs="Calibri"/>
+          <w:color w:val="4472C4" w:themeColor="accent1"/>
+        </w:rPr>
+        <w:t>evidence from the literature on this species that ICHH maybe one possibility.</w:t>
       </w:r>
       <w:r>
         <w:rPr>
@@ -3582,15 +3876,25 @@
           <w:color w:val="4472C4" w:themeColor="accent1"/>
         </w:rPr>
       </w:pPr>
-      <w:commentRangeStart w:id="0"/>
-      <w:commentRangeEnd w:id="0"/>
+      <w:commentRangeStart w:id="21"/>
+      <w:commentRangeStart w:id="22"/>
+      <w:commentRangeEnd w:id="21"/>
       <w:r>
         <w:rPr>
           <w:rStyle w:val="CommentReference"/>
           <w:kern w:val="0"/>
           <w14:ligatures w14:val="none"/>
         </w:rPr>
-        <w:commentReference w:id="0"/>
+        <w:commentReference w:id="21"/>
+      </w:r>
+      <w:commentRangeEnd w:id="22"/>
+      <w:r>
+        <w:rPr>
+          <w:rStyle w:val="CommentReference"/>
+          <w:kern w:val="0"/>
+          <w14:ligatures w14:val="none"/>
+        </w:rPr>
+        <w:commentReference w:id="22"/>
       </w:r>
     </w:p>
     <w:p>
@@ -3644,7 +3948,27 @@
           <w:iCs/>
           <w:color w:val="4472C4" w:themeColor="accent1"/>
         </w:rPr>
-        <w:t xml:space="preserve">. Furthermore, lizards infested with ticks have shown to select cooler temperatures, which could be a strategy to conserve energy to overcome the tick infestation </w:t>
+        <w:t xml:space="preserve">. Furthermore, lizards infested with ticks have </w:t>
+      </w:r>
+      <w:ins w:id="23" w:author="C.M. Gienger" w:date="2023-12-20T13:46:00Z">
+        <w:r>
+          <w:rPr>
+            <w:rFonts w:ascii="Times New Roman" w:hAnsi="Times New Roman" w:cs="Times New Roman"/>
+            <w:i/>
+            <w:iCs/>
+            <w:color w:val="4472C4" w:themeColor="accent1"/>
+          </w:rPr>
+          <w:t xml:space="preserve">been </w:t>
+        </w:r>
+      </w:ins>
+      <w:r>
+        <w:rPr>
+          <w:rFonts w:ascii="Times New Roman" w:hAnsi="Times New Roman" w:cs="Times New Roman"/>
+          <w:i/>
+          <w:iCs/>
+          <w:color w:val="4472C4" w:themeColor="accent1"/>
+        </w:rPr>
+        <w:t xml:space="preserve">shown to select cooler temperatures, which could be a strategy to conserve energy to overcome the tick infestation </w:t>
       </w:r>
       <w:sdt>
         <w:sdtPr>
@@ -3837,7 +4161,37 @@
           <w:color w:val="4472C4" w:themeColor="accent1"/>
           <w:lang w:val="en-US"/>
         </w:rPr>
-        <w:t>It appears that ticks do not influence host health, as evident by the lack of differences in body condition between uninfected and infected lizards</w:t>
+        <w:t xml:space="preserve">It appears that ticks do not </w:t>
+      </w:r>
+      <w:commentRangeStart w:id="24"/>
+      <w:r>
+        <w:rPr>
+          <w:rFonts w:ascii="Calibri" w:hAnsi="Calibri" w:cs="Calibri"/>
+          <w:i/>
+          <w:iCs/>
+          <w:color w:val="4472C4" w:themeColor="accent1"/>
+          <w:lang w:val="en-US"/>
+        </w:rPr>
+        <w:t>influence</w:t>
+      </w:r>
+      <w:commentRangeEnd w:id="24"/>
+      <w:r>
+        <w:rPr>
+          <w:rStyle w:val="CommentReference"/>
+          <w:kern w:val="0"/>
+          <w14:ligatures w14:val="none"/>
+        </w:rPr>
+        <w:commentReference w:id="24"/>
+      </w:r>
+      <w:r>
+        <w:rPr>
+          <w:rFonts w:ascii="Calibri" w:hAnsi="Calibri" w:cs="Calibri"/>
+          <w:i/>
+          <w:iCs/>
+          <w:color w:val="4472C4" w:themeColor="accent1"/>
+          <w:lang w:val="en-US"/>
+        </w:rPr>
+        <w:t xml:space="preserve"> host health, as evident by the lack of differences in body condition between uninfected and infected lizards</w:t>
       </w:r>
       <w:r>
         <w:rPr>
@@ -3978,15 +4332,24 @@
         </w:rPr>
         <w:t xml:space="preserve"> of multiple BCI </w:t>
       </w:r>
-      <w:proofErr w:type="spellStart"/>
-      <w:r>
-        <w:rPr>
-          <w:rFonts w:ascii="Calibri" w:hAnsi="Calibri" w:cs="Calibri"/>
-          <w:color w:val="4472C4" w:themeColor="accent1"/>
-        </w:rPr>
-        <w:t>measurments</w:t>
-      </w:r>
-      <w:proofErr w:type="spellEnd"/>
+      <w:del w:id="25" w:author="C.M. Gienger" w:date="2023-12-20T13:54:00Z">
+        <w:r>
+          <w:rPr>
+            <w:rFonts w:ascii="Calibri" w:hAnsi="Calibri" w:cs="Calibri"/>
+            <w:color w:val="4472C4" w:themeColor="accent1"/>
+          </w:rPr>
+          <w:delText>measurments</w:delText>
+        </w:r>
+      </w:del>
+      <w:ins w:id="26" w:author="C.M. Gienger" w:date="2023-12-20T13:54:00Z">
+        <w:r>
+          <w:rPr>
+            <w:rFonts w:ascii="Calibri" w:hAnsi="Calibri" w:cs="Calibri"/>
+            <w:color w:val="4472C4" w:themeColor="accent1"/>
+          </w:rPr>
+          <w:t>measurements</w:t>
+        </w:r>
+      </w:ins>
       <w:r>
         <w:rPr>
           <w:rFonts w:ascii="Calibri" w:hAnsi="Calibri" w:cs="Calibri"/>
@@ -4008,55 +4371,159 @@
         </w:rPr>
         <w:t xml:space="preserve">this </w:t>
       </w:r>
+      <w:del w:id="27" w:author="C.M. Gienger" w:date="2023-12-20T13:54:00Z">
+        <w:r>
+          <w:rPr>
+            <w:rFonts w:ascii="Calibri" w:hAnsi="Calibri" w:cs="Calibri"/>
+            <w:color w:val="4472C4" w:themeColor="accent1"/>
+          </w:rPr>
+          <w:delText>is</w:delText>
+        </w:r>
+        <w:r>
+          <w:rPr>
+            <w:rFonts w:ascii="Calibri" w:hAnsi="Calibri" w:cs="Calibri"/>
+            <w:color w:val="4472C4" w:themeColor="accent1"/>
+          </w:rPr>
+          <w:delText xml:space="preserve"> </w:delText>
+        </w:r>
+      </w:del>
+      <w:r>
+        <w:rPr>
+          <w:rFonts w:ascii="Calibri" w:hAnsi="Calibri" w:cs="Calibri"/>
+          <w:color w:val="4472C4" w:themeColor="accent1"/>
+        </w:rPr>
+        <w:t xml:space="preserve">was </w:t>
+      </w:r>
+      <w:del w:id="28" w:author="C.M. Gienger" w:date="2023-12-20T13:55:00Z">
+        <w:r>
+          <w:rPr>
+            <w:rFonts w:ascii="Calibri" w:hAnsi="Calibri" w:cs="Calibri"/>
+            <w:color w:val="4472C4" w:themeColor="accent1"/>
+          </w:rPr>
+          <w:delText>out of</w:delText>
+        </w:r>
+      </w:del>
+      <w:ins w:id="29" w:author="C.M. Gienger" w:date="2023-12-20T13:55:00Z">
+        <w:r>
+          <w:rPr>
+            <w:rFonts w:ascii="Calibri" w:hAnsi="Calibri" w:cs="Calibri"/>
+            <w:color w:val="4472C4" w:themeColor="accent1"/>
+          </w:rPr>
+          <w:t>beyond</w:t>
+        </w:r>
+      </w:ins>
+      <w:r>
+        <w:rPr>
+          <w:rFonts w:ascii="Calibri" w:hAnsi="Calibri" w:cs="Calibri"/>
+          <w:color w:val="4472C4" w:themeColor="accent1"/>
+        </w:rPr>
+        <w:t xml:space="preserve"> the scope our project. The ethics</w:t>
+      </w:r>
+      <w:ins w:id="30" w:author="C.M. Gienger" w:date="2023-12-20T13:55:00Z">
+        <w:r>
+          <w:rPr>
+            <w:rFonts w:ascii="Calibri" w:hAnsi="Calibri" w:cs="Calibri"/>
+            <w:color w:val="4472C4" w:themeColor="accent1"/>
+          </w:rPr>
+          <w:t xml:space="preserve"> permit for</w:t>
+        </w:r>
+      </w:ins>
+      <w:r>
+        <w:rPr>
+          <w:rFonts w:ascii="Calibri" w:hAnsi="Calibri" w:cs="Calibri"/>
+          <w:color w:val="4472C4" w:themeColor="accent1"/>
+        </w:rPr>
+        <w:t xml:space="preserve"> our project only allowed animals to be housed in the lab for a maximum of 48hrs</w:t>
+      </w:r>
+      <w:ins w:id="31" w:author="C.M. Gienger" w:date="2023-12-20T13:57:00Z">
+        <w:r>
+          <w:rPr>
+            <w:rFonts w:ascii="Calibri" w:hAnsi="Calibri" w:cs="Calibri"/>
+            <w:color w:val="4472C4" w:themeColor="accent1"/>
+          </w:rPr>
+          <w:t xml:space="preserve">, and loss of mass over such a short period would likely be more a function of </w:t>
+        </w:r>
+      </w:ins>
+      <w:ins w:id="32" w:author="C.M. Gienger" w:date="2023-12-20T13:59:00Z">
+        <w:r>
+          <w:rPr>
+            <w:rFonts w:ascii="Calibri" w:hAnsi="Calibri" w:cs="Calibri"/>
+            <w:color w:val="4472C4" w:themeColor="accent1"/>
+          </w:rPr>
+          <w:t xml:space="preserve">waste elimination or </w:t>
+        </w:r>
+      </w:ins>
+      <w:ins w:id="33" w:author="C.M. Gienger" w:date="2023-12-20T13:57:00Z">
+        <w:r>
+          <w:rPr>
+            <w:rFonts w:ascii="Calibri" w:hAnsi="Calibri" w:cs="Calibri"/>
+            <w:color w:val="4472C4" w:themeColor="accent1"/>
+          </w:rPr>
+          <w:t>measurement error than actual loss of fat or muscle</w:t>
+        </w:r>
+      </w:ins>
+      <w:ins w:id="34" w:author="C.M. Gienger" w:date="2023-12-20T13:58:00Z">
+        <w:r>
+          <w:rPr>
+            <w:rFonts w:ascii="Calibri" w:hAnsi="Calibri" w:cs="Calibri"/>
+            <w:color w:val="4472C4" w:themeColor="accent1"/>
+          </w:rPr>
+          <w:t xml:space="preserve"> tissue</w:t>
+        </w:r>
+      </w:ins>
+      <w:r>
+        <w:rPr>
+          <w:rFonts w:ascii="Calibri" w:hAnsi="Calibri" w:cs="Calibri"/>
+          <w:color w:val="4472C4" w:themeColor="accent1"/>
+        </w:rPr>
+        <w:t>. Body mass was recorded upon capture and animals were measured for locomotor performance within 24h of capture (</w:t>
+      </w:r>
+      <w:r>
+        <w:rPr>
+          <w:rFonts w:ascii="Calibri" w:hAnsi="Calibri" w:cs="Calibri"/>
+          <w:i/>
+          <w:iCs/>
+          <w:color w:val="4472C4" w:themeColor="accent1"/>
+        </w:rPr>
+        <w:t xml:space="preserve">See </w:t>
+      </w:r>
       <w:proofErr w:type="gramStart"/>
       <w:r>
         <w:rPr>
           <w:rFonts w:ascii="Calibri" w:hAnsi="Calibri" w:cs="Calibri"/>
-          <w:color w:val="4472C4" w:themeColor="accent1"/>
-        </w:rPr>
-        <w:t>is</w:t>
-      </w:r>
-      <w:r>
-        <w:rPr>
-          <w:rFonts w:ascii="Calibri" w:hAnsi="Calibri" w:cs="Calibri"/>
-          <w:color w:val="4472C4" w:themeColor="accent1"/>
-        </w:rPr>
-        <w:t xml:space="preserve"> was</w:t>
+          <w:i/>
+          <w:iCs/>
+          <w:color w:val="4472C4" w:themeColor="accent1"/>
+        </w:rPr>
+        <w:t>paragraph</w:t>
+      </w:r>
+      <w:r>
+        <w:rPr>
+          <w:rFonts w:ascii="Calibri" w:hAnsi="Calibri" w:cs="Calibri"/>
+          <w:i/>
+          <w:iCs/>
+          <w:color w:val="4472C4" w:themeColor="accent1"/>
+        </w:rPr>
+        <w:t xml:space="preserve"> </w:t>
+      </w:r>
+      <w:r>
+        <w:rPr>
+          <w:rFonts w:ascii="Calibri" w:hAnsi="Calibri" w:cs="Calibri"/>
+          <w:i/>
+          <w:iCs/>
+          <w:color w:val="4472C4" w:themeColor="accent1"/>
+        </w:rPr>
+        <w:t xml:space="preserve"> 1</w:t>
       </w:r>
       <w:proofErr w:type="gramEnd"/>
       <w:r>
         <w:rPr>
           <w:rFonts w:ascii="Calibri" w:hAnsi="Calibri" w:cs="Calibri"/>
-          <w:color w:val="4472C4" w:themeColor="accent1"/>
-        </w:rPr>
-        <w:t xml:space="preserve"> out of the scope our project. The ethics our project only allowed animals to be housed in the lab for a maximum of 48hrs. Body mass was recorded upon capture and animals were measured for locomotor performance within 24h of capture (</w:t>
-      </w:r>
-      <w:r>
-        <w:rPr>
-          <w:rFonts w:ascii="Calibri" w:hAnsi="Calibri" w:cs="Calibri"/>
-          <w:i/>
-          <w:iCs/>
-          <w:color w:val="4472C4" w:themeColor="accent1"/>
-        </w:rPr>
-        <w:t>See paragraph</w:t>
-      </w:r>
-      <w:r>
-        <w:rPr>
-          <w:rFonts w:ascii="Calibri" w:hAnsi="Calibri" w:cs="Calibri"/>
-          <w:i/>
-          <w:iCs/>
-          <w:color w:val="4472C4" w:themeColor="accent1"/>
-        </w:rPr>
-        <w:t xml:space="preserve"> </w:t>
-      </w:r>
-      <w:r>
-        <w:rPr>
-          <w:rFonts w:ascii="Calibri" w:hAnsi="Calibri" w:cs="Calibri"/>
-          <w:i/>
-          <w:iCs/>
-          <w:color w:val="4472C4" w:themeColor="accent1"/>
-        </w:rPr>
-        <w:t xml:space="preserve"> 1 &amp; 2</w:t>
+          <w:i/>
+          <w:iCs/>
+          <w:color w:val="4472C4" w:themeColor="accent1"/>
+        </w:rPr>
+        <w:t xml:space="preserve"> &amp; 2</w:t>
       </w:r>
       <w:r>
         <w:rPr>
@@ -4113,12 +4580,30 @@
         </w:rPr>
         <w:t xml:space="preserve">possibly </w:t>
       </w:r>
-      <w:r>
-        <w:rPr>
-          <w:rFonts w:ascii="Calibri" w:hAnsi="Calibri" w:cs="Calibri"/>
-          <w:color w:val="4472C4" w:themeColor="accent1"/>
-        </w:rPr>
-        <w:t xml:space="preserve">effect other physiological traits such as locomotor performance. </w:t>
+      <w:ins w:id="35" w:author="C.M. Gienger" w:date="2023-12-20T13:55:00Z">
+        <w:r>
+          <w:rPr>
+            <w:rFonts w:ascii="Calibri" w:hAnsi="Calibri" w:cs="Calibri"/>
+            <w:color w:val="4472C4" w:themeColor="accent1"/>
+          </w:rPr>
+          <w:t>a</w:t>
+        </w:r>
+      </w:ins>
+      <w:del w:id="36" w:author="C.M. Gienger" w:date="2023-12-20T13:55:00Z">
+        <w:r>
+          <w:rPr>
+            <w:rFonts w:ascii="Calibri" w:hAnsi="Calibri" w:cs="Calibri"/>
+            <w:color w:val="4472C4" w:themeColor="accent1"/>
+          </w:rPr>
+          <w:delText>e</w:delText>
+        </w:r>
+      </w:del>
+      <w:r>
+        <w:rPr>
+          <w:rFonts w:ascii="Calibri" w:hAnsi="Calibri" w:cs="Calibri"/>
+          <w:color w:val="4472C4" w:themeColor="accent1"/>
+        </w:rPr>
+        <w:t xml:space="preserve">ffect other physiological traits such as locomotor performance. </w:t>
       </w:r>
       <w:r>
         <w:rPr>
@@ -4215,7 +4700,6 @@
         </w:rPr>
         <w:t xml:space="preserve"> infections on life history traits of a large tropical predator. </w:t>
       </w:r>
-      <w:proofErr w:type="spellStart"/>
       <w:r>
         <w:rPr>
           <w:rFonts w:ascii="Calibri" w:hAnsi="Calibri" w:cs="Calibri"/>
@@ -4225,7 +4709,6 @@
         </w:rPr>
         <w:t>Oecologia</w:t>
       </w:r>
-      <w:proofErr w:type="spellEnd"/>
       <w:r>
         <w:rPr>
           <w:rFonts w:ascii="Calibri" w:hAnsi="Calibri" w:cs="Calibri"/>
@@ -4571,15 +5054,9 @@
         <w:rPr>
           <w:rFonts w:ascii="Calibri" w:hAnsi="Calibri" w:cs="Calibri"/>
         </w:rPr>
+        <w:lastRenderedPageBreak/>
         <w:br/>
-        <w:t xml:space="preserve">Line 38: By "prevalence", do you mean "load"? Load would be # of parasites, while </w:t>
-      </w:r>
-      <w:r>
-        <w:rPr>
-          <w:rFonts w:ascii="Calibri" w:hAnsi="Calibri" w:cs="Calibri"/>
-        </w:rPr>
-        <w:lastRenderedPageBreak/>
-        <w:t>prevalence can imply # of parasites, but also the % of individuals infected with at least 1 parasite.</w:t>
+        <w:t>Line 38: By "prevalence", do you mean "load"? Load would be # of parasites, while prevalence can imply # of parasites, but also the % of individuals infected with at least 1 parasite.</w:t>
       </w:r>
       <w:r>
         <w:rPr>
@@ -4652,14 +5129,112 @@
           <w:rFonts w:ascii="Calibri" w:hAnsi="Calibri" w:cs="Calibri"/>
           <w:color w:val="4472C4" w:themeColor="accent1"/>
         </w:rPr>
-        <w:t xml:space="preserve">. We have gone through the whole manuscript and changed </w:t>
-      </w:r>
-      <w:r>
-        <w:rPr>
-          <w:rFonts w:ascii="Calibri" w:hAnsi="Calibri" w:cs="Calibri"/>
-          <w:color w:val="4472C4" w:themeColor="accent1"/>
-        </w:rPr>
-        <w:t xml:space="preserve">prevalence to tick load where appropriate. </w:t>
+        <w:t xml:space="preserve">. We have </w:t>
+      </w:r>
+      <w:del w:id="37" w:author="C.M. Gienger" w:date="2023-12-20T14:01:00Z">
+        <w:r>
+          <w:rPr>
+            <w:rFonts w:ascii="Calibri" w:hAnsi="Calibri" w:cs="Calibri"/>
+            <w:color w:val="4472C4" w:themeColor="accent1"/>
+          </w:rPr>
+          <w:delText xml:space="preserve">gone through the whole manuscript and </w:delText>
+        </w:r>
+      </w:del>
+      <w:r>
+        <w:rPr>
+          <w:rFonts w:ascii="Calibri" w:hAnsi="Calibri" w:cs="Calibri"/>
+          <w:color w:val="4472C4" w:themeColor="accent1"/>
+        </w:rPr>
+        <w:t xml:space="preserve">changed </w:t>
+      </w:r>
+      <w:ins w:id="38" w:author="C.M. Gienger" w:date="2023-12-20T14:01:00Z">
+        <w:r>
+          <w:rPr>
+            <w:rFonts w:ascii="Calibri" w:hAnsi="Calibri" w:cs="Calibri"/>
+            <w:color w:val="4472C4" w:themeColor="accent1"/>
+          </w:rPr>
+          <w:t>‘</w:t>
+        </w:r>
+      </w:ins>
+      <w:r>
+        <w:rPr>
+          <w:rFonts w:ascii="Calibri" w:hAnsi="Calibri" w:cs="Calibri"/>
+          <w:color w:val="4472C4" w:themeColor="accent1"/>
+        </w:rPr>
+        <w:t>prevalence</w:t>
+      </w:r>
+      <w:ins w:id="39" w:author="C.M. Gienger" w:date="2023-12-20T14:01:00Z">
+        <w:r>
+          <w:rPr>
+            <w:rFonts w:ascii="Calibri" w:hAnsi="Calibri" w:cs="Calibri"/>
+            <w:color w:val="4472C4" w:themeColor="accent1"/>
+          </w:rPr>
+          <w:t>’</w:t>
+        </w:r>
+      </w:ins>
+      <w:r>
+        <w:rPr>
+          <w:rFonts w:ascii="Calibri" w:hAnsi="Calibri" w:cs="Calibri"/>
+          <w:color w:val="4472C4" w:themeColor="accent1"/>
+        </w:rPr>
+        <w:t xml:space="preserve"> to </w:t>
+      </w:r>
+      <w:ins w:id="40" w:author="C.M. Gienger" w:date="2023-12-20T14:01:00Z">
+        <w:r>
+          <w:rPr>
+            <w:rFonts w:ascii="Calibri" w:hAnsi="Calibri" w:cs="Calibri"/>
+            <w:color w:val="4472C4" w:themeColor="accent1"/>
+          </w:rPr>
+          <w:t>‘</w:t>
+        </w:r>
+      </w:ins>
+      <w:r>
+        <w:rPr>
+          <w:rFonts w:ascii="Calibri" w:hAnsi="Calibri" w:cs="Calibri"/>
+          <w:color w:val="4472C4" w:themeColor="accent1"/>
+        </w:rPr>
+        <w:t>tick load</w:t>
+      </w:r>
+      <w:ins w:id="41" w:author="C.M. Gienger" w:date="2023-12-20T14:01:00Z">
+        <w:r>
+          <w:rPr>
+            <w:rFonts w:ascii="Calibri" w:hAnsi="Calibri" w:cs="Calibri"/>
+            <w:color w:val="4472C4" w:themeColor="accent1"/>
+          </w:rPr>
+          <w:t>’</w:t>
+        </w:r>
+      </w:ins>
+      <w:r>
+        <w:rPr>
+          <w:rFonts w:ascii="Calibri" w:hAnsi="Calibri" w:cs="Calibri"/>
+          <w:color w:val="4472C4" w:themeColor="accent1"/>
+        </w:rPr>
+        <w:t xml:space="preserve"> where appropriate</w:t>
+      </w:r>
+      <w:ins w:id="42" w:author="C.M. Gienger" w:date="2023-12-20T14:01:00Z">
+        <w:r>
+          <w:rPr>
+            <w:rFonts w:ascii="Calibri" w:hAnsi="Calibri" w:cs="Calibri"/>
+            <w:color w:val="4472C4" w:themeColor="accent1"/>
+          </w:rPr>
+          <w:t xml:space="preserve"> </w:t>
+        </w:r>
+      </w:ins>
+      <w:ins w:id="43" w:author="C.M. Gienger" w:date="2023-12-20T14:02:00Z">
+        <w:r>
+          <w:rPr>
+            <w:rFonts w:ascii="Calibri" w:hAnsi="Calibri" w:cs="Calibri"/>
+            <w:color w:val="4472C4" w:themeColor="accent1"/>
+          </w:rPr>
+          <w:t>throughout the manuscript</w:t>
+        </w:r>
+      </w:ins>
+      <w:r>
+        <w:rPr>
+          <w:rFonts w:ascii="Calibri" w:hAnsi="Calibri" w:cs="Calibri"/>
+          <w:color w:val="4472C4" w:themeColor="accent1"/>
+        </w:rPr>
+        <w:t xml:space="preserve">. </w:t>
       </w:r>
     </w:p>
     <w:p>
@@ -4911,7 +5486,32 @@
           <w:rFonts w:ascii="Calibri" w:hAnsi="Calibri" w:cs="Calibri"/>
           <w:color w:val="4472C4" w:themeColor="accent1"/>
         </w:rPr>
-        <w:t xml:space="preserve">We have reworded to fit the reviewers point. There are experimental studies that have shown support for this hypothesis but meta-analytic approaches (Roberts et al., 2004) showed that this was highly species specific in reptiles. </w:t>
+        <w:t>We have reworded to fit the reviewers point. There are experimental studies that have shown support for this hypothesis but meta-analytic approaches (Roberts et al., 2004) showed that this was highly species</w:t>
+      </w:r>
+      <w:ins w:id="44" w:author="C.M. Gienger" w:date="2023-12-20T14:02:00Z">
+        <w:r>
+          <w:rPr>
+            <w:rFonts w:ascii="Calibri" w:hAnsi="Calibri" w:cs="Calibri"/>
+            <w:color w:val="4472C4" w:themeColor="accent1"/>
+          </w:rPr>
+          <w:t>-</w:t>
+        </w:r>
+      </w:ins>
+      <w:del w:id="45" w:author="C.M. Gienger" w:date="2023-12-20T14:02:00Z">
+        <w:r>
+          <w:rPr>
+            <w:rFonts w:ascii="Calibri" w:hAnsi="Calibri" w:cs="Calibri"/>
+            <w:color w:val="4472C4" w:themeColor="accent1"/>
+          </w:rPr>
+          <w:delText xml:space="preserve"> </w:delText>
+        </w:r>
+      </w:del>
+      <w:r>
+        <w:rPr>
+          <w:rFonts w:ascii="Calibri" w:hAnsi="Calibri" w:cs="Calibri"/>
+          <w:color w:val="4472C4" w:themeColor="accent1"/>
+        </w:rPr>
+        <w:t xml:space="preserve">specific in reptiles. </w:t>
       </w:r>
     </w:p>
     <w:p>
@@ -4975,69 +5575,63 @@
           <w:color w:val="4472C4" w:themeColor="accent1"/>
           <w:lang w:val="en-US"/>
         </w:rPr>
-        <w:t>-Palma et al., 2021). However meta-analytic work has shown support for this in reptiles is species specific (Roberts, Buchanan, &amp; Evans, 2004).”</w:t>
-      </w:r>
-    </w:p>
-    <w:p>
-      <w:pPr>
-        <w:rPr>
-          <w:rFonts w:ascii="Calibri" w:hAnsi="Calibri" w:cs="Calibri"/>
-          <w:b/>
-          <w:bCs/>
-          <w:color w:val="4472C4" w:themeColor="accent1"/>
-        </w:rPr>
-      </w:pPr>
-      <w:r>
-        <w:rPr>
-          <w:rFonts w:ascii="Calibri" w:hAnsi="Calibri" w:cs="Calibri"/>
-        </w:rPr>
-        <w:br/>
-      </w:r>
-      <w:commentRangeStart w:id="1"/>
-      <w:r>
-        <w:rPr>
-          <w:rFonts w:ascii="Calibri" w:hAnsi="Calibri" w:cs="Calibri"/>
-        </w:rPr>
-        <w:t>Line 53: Results of studies on T and parasitism are mixed. Meta-analyses found administration of exogenous T causes an overall increase in parasitism (Roberts et al., 2004; Foo et al., 2017), but parasitism is not usually correlated with T in unmanipulated animals (Foo et al., 2017). I suggest you make this point.</w:t>
-      </w:r>
-      <w:r>
-        <w:rPr>
-          <w:rFonts w:ascii="Calibri" w:hAnsi="Calibri" w:cs="Calibri"/>
-        </w:rPr>
-        <w:br/>
-      </w:r>
-      <w:commentRangeEnd w:id="1"/>
+        <w:t xml:space="preserve">-Palma et al., 2021). However meta-analytic work has shown support for this in reptiles is </w:t>
+      </w:r>
+      <w:commentRangeStart w:id="46"/>
+      <w:r>
+        <w:rPr>
+          <w:rFonts w:ascii="Calibri" w:hAnsi="Calibri" w:cs="Calibri"/>
+          <w:bCs/>
+          <w:i/>
+          <w:iCs/>
+          <w:color w:val="4472C4" w:themeColor="accent1"/>
+          <w:lang w:val="en-US"/>
+        </w:rPr>
+        <w:t xml:space="preserve">species specific </w:t>
+      </w:r>
+      <w:commentRangeEnd w:id="46"/>
       <w:r>
         <w:rPr>
           <w:rStyle w:val="CommentReference"/>
           <w:kern w:val="0"/>
           <w14:ligatures w14:val="none"/>
         </w:rPr>
-        <w:commentReference w:id="1"/>
-      </w:r>
-      <w:r>
+        <w:commentReference w:id="46"/>
+      </w:r>
+      <w:r>
+        <w:rPr>
+          <w:rFonts w:ascii="Calibri" w:hAnsi="Calibri" w:cs="Calibri"/>
+          <w:bCs/>
+          <w:i/>
+          <w:iCs/>
+          <w:color w:val="4472C4" w:themeColor="accent1"/>
+          <w:lang w:val="en-US"/>
+        </w:rPr>
+        <w:t>(Roberts, Buchanan, &amp; Evans, 2004).”</w:t>
+      </w:r>
+    </w:p>
+    <w:p>
+      <w:pPr>
         <w:rPr>
           <w:rFonts w:ascii="Calibri" w:hAnsi="Calibri" w:cs="Calibri"/>
           <w:b/>
           <w:bCs/>
           <w:color w:val="4472C4" w:themeColor="accent1"/>
         </w:rPr>
-        <w:t>Response:</w:t>
-      </w:r>
-    </w:p>
-    <w:p>
-      <w:pPr>
-        <w:rPr>
-          <w:rFonts w:ascii="Calibri" w:hAnsi="Calibri" w:cs="Calibri"/>
-          <w:color w:val="4472C4" w:themeColor="accent1"/>
-        </w:rPr>
       </w:pPr>
       <w:r>
         <w:rPr>
           <w:rFonts w:ascii="Calibri" w:hAnsi="Calibri" w:cs="Calibri"/>
         </w:rPr>
         <w:br/>
-        <w:t>Line 64: There isn't that much limited information on host-parasite relationships between ages and sexes. See Pollock &amp; John-Alder 2019, studies by RS Lane, and many others.</w:t>
+      </w:r>
+      <w:commentRangeStart w:id="47"/>
+      <w:commentRangeStart w:id="48"/>
+      <w:r>
+        <w:rPr>
+          <w:rFonts w:ascii="Calibri" w:hAnsi="Calibri" w:cs="Calibri"/>
+        </w:rPr>
+        <w:t>Line 53: Results of studies on T and parasitism are mixed. Meta-analyses found administration of exogenous T causes an overall increase in parasitism (Roberts et al., 2004; Foo et al., 2017), but parasitism is not usually correlated with T in unmanipulated animals (Foo et al., 2017). I suggest you make this point.</w:t>
       </w:r>
       <w:r>
         <w:rPr>
@@ -5045,464 +5639,572 @@
         </w:rPr>
         <w:br/>
       </w:r>
-      <w:r>
-        <w:rPr>
-          <w:rFonts w:ascii="Calibri" w:hAnsi="Calibri" w:cs="Calibri"/>
-          <w:b/>
-          <w:bCs/>
-          <w:color w:val="4472C4" w:themeColor="accent1"/>
-        </w:rPr>
-        <w:t>Response:</w:t>
-      </w:r>
-      <w:r>
-        <w:rPr>
-          <w:rFonts w:ascii="Calibri" w:hAnsi="Calibri" w:cs="Calibri"/>
-          <w:b/>
-          <w:bCs/>
-          <w:color w:val="4472C4" w:themeColor="accent1"/>
-        </w:rPr>
-        <w:t xml:space="preserve"> </w:t>
-      </w:r>
-      <w:r>
-        <w:rPr>
-          <w:rFonts w:ascii="Calibri" w:hAnsi="Calibri" w:cs="Calibri"/>
-          <w:color w:val="4472C4" w:themeColor="accent1"/>
-        </w:rPr>
-        <w:t xml:space="preserve"> Good point and thanks for the papers. We have reworded this section to meet this reviewer’s point and address reviewer 1’s point: </w:t>
-      </w:r>
-    </w:p>
-    <w:p>
-      <w:pPr>
-        <w:rPr>
-          <w:rFonts w:ascii="Calibri" w:hAnsi="Calibri" w:cs="Calibri"/>
-          <w:color w:val="4472C4" w:themeColor="accent1"/>
-        </w:rPr>
-      </w:pPr>
-    </w:p>
-    <w:p>
-      <w:pPr>
-        <w:rPr>
-          <w:rFonts w:ascii="Calibri" w:hAnsi="Calibri" w:cs="Calibri"/>
-          <w:i/>
-          <w:iCs/>
-          <w:color w:val="4472C4" w:themeColor="accent1"/>
-        </w:rPr>
-      </w:pPr>
-      <w:r>
-        <w:rPr>
-          <w:rFonts w:ascii="Calibri" w:hAnsi="Calibri" w:cs="Calibri"/>
-          <w:i/>
-          <w:iCs/>
-          <w:color w:val="4472C4" w:themeColor="accent1"/>
-        </w:rPr>
-        <w:lastRenderedPageBreak/>
-        <w:t>“</w:t>
-      </w:r>
-      <w:r>
-        <w:rPr>
-          <w:rFonts w:ascii="Calibri" w:hAnsi="Calibri" w:cs="Calibri"/>
-          <w:i/>
-          <w:iCs/>
-          <w:color w:val="4472C4" w:themeColor="accent1"/>
-        </w:rPr>
-        <w:t xml:space="preserve">Under natural settings, how host-parasite relationship varies with factors such as sex and age </w:t>
-      </w:r>
-      <w:proofErr w:type="gramStart"/>
-      <w:r>
-        <w:rPr>
-          <w:rFonts w:ascii="Calibri" w:hAnsi="Calibri" w:cs="Calibri"/>
-          <w:i/>
-          <w:iCs/>
-          <w:color w:val="4472C4" w:themeColor="accent1"/>
-        </w:rPr>
-        <w:t>is</w:t>
-      </w:r>
-      <w:proofErr w:type="gramEnd"/>
-      <w:r>
-        <w:rPr>
-          <w:rFonts w:ascii="Calibri" w:hAnsi="Calibri" w:cs="Calibri"/>
-          <w:i/>
-          <w:iCs/>
-          <w:color w:val="4472C4" w:themeColor="accent1"/>
-        </w:rPr>
-        <w:t xml:space="preserve"> understood (Amo et al., 2007; Dudek et al., 2016; Pollock &amp; John-Alder, 2020), but limited information on how parasites can directly influence host physiological traits for hosts in situ (but see </w:t>
-      </w:r>
-      <w:proofErr w:type="spellStart"/>
-      <w:r>
-        <w:rPr>
-          <w:rFonts w:ascii="Calibri" w:hAnsi="Calibri" w:cs="Calibri"/>
-          <w:i/>
-          <w:iCs/>
-          <w:color w:val="4472C4" w:themeColor="accent1"/>
-        </w:rPr>
-        <w:t>Megía</w:t>
-      </w:r>
-      <w:proofErr w:type="spellEnd"/>
-      <w:r>
-        <w:rPr>
-          <w:rFonts w:ascii="Calibri" w:hAnsi="Calibri" w:cs="Calibri"/>
-          <w:i/>
-          <w:iCs/>
-          <w:color w:val="4472C4" w:themeColor="accent1"/>
-        </w:rPr>
-        <w:t>-Palma et al., 2020).”</w:t>
-      </w:r>
-    </w:p>
-    <w:p>
-      <w:pPr>
-        <w:rPr>
-          <w:rFonts w:ascii="Calibri" w:hAnsi="Calibri" w:cs="Calibri"/>
-          <w:b/>
-          <w:bCs/>
-        </w:rPr>
-      </w:pPr>
-      <w:r>
-        <w:rPr>
-          <w:rFonts w:ascii="Calibri" w:hAnsi="Calibri" w:cs="Calibri"/>
-        </w:rPr>
-        <w:br/>
-      </w:r>
-    </w:p>
-    <w:p>
-      <w:pPr>
-        <w:rPr>
-          <w:rFonts w:ascii="Calibri" w:hAnsi="Calibri" w:cs="Calibri"/>
-          <w:color w:val="4472C4" w:themeColor="accent1"/>
-        </w:rPr>
-      </w:pPr>
-      <w:r>
-        <w:rPr>
-          <w:rFonts w:ascii="Calibri" w:hAnsi="Calibri" w:cs="Calibri"/>
-          <w:b/>
-          <w:bCs/>
-        </w:rPr>
-        <w:t>METHODS</w:t>
-      </w:r>
-      <w:r>
-        <w:rPr>
-          <w:rFonts w:ascii="Calibri" w:hAnsi="Calibri" w:cs="Calibri"/>
-          <w:b/>
-          <w:bCs/>
-        </w:rPr>
-        <w:br/>
-      </w:r>
-      <w:r>
-        <w:rPr>
-          <w:rFonts w:ascii="Calibri" w:hAnsi="Calibri" w:cs="Calibri"/>
-        </w:rPr>
-        <w:t xml:space="preserve">Lines 82-83: Can you be more specific with months (or weeks) that lizards were </w:t>
-      </w:r>
-      <w:proofErr w:type="gramStart"/>
-      <w:r>
-        <w:rPr>
-          <w:rFonts w:ascii="Calibri" w:hAnsi="Calibri" w:cs="Calibri"/>
-        </w:rPr>
-        <w:t>captured</w:t>
-      </w:r>
-      <w:proofErr w:type="gramEnd"/>
-      <w:r>
-        <w:rPr>
-          <w:rFonts w:ascii="Calibri" w:hAnsi="Calibri" w:cs="Calibri"/>
-        </w:rPr>
-        <w:t xml:space="preserve"> and tick parasitism was quantified? A recent study by Pollock John-Alder 2019, and other prior studies show effects of time of year (i.e., months/weeks of capture) where </w:t>
-      </w:r>
-      <w:proofErr w:type="spellStart"/>
-      <w:proofErr w:type="gramStart"/>
-      <w:r>
-        <w:rPr>
-          <w:rFonts w:ascii="Calibri" w:hAnsi="Calibri" w:cs="Calibri"/>
-        </w:rPr>
-        <w:t>some times</w:t>
-      </w:r>
-      <w:proofErr w:type="spellEnd"/>
-      <w:proofErr w:type="gramEnd"/>
-      <w:r>
-        <w:rPr>
-          <w:rFonts w:ascii="Calibri" w:hAnsi="Calibri" w:cs="Calibri"/>
-        </w:rPr>
-        <w:t xml:space="preserve"> parasitism is significantly lower than others. As such, this could have impacted your results/findings.</w:t>
-      </w:r>
-      <w:r>
-        <w:rPr>
-          <w:rFonts w:ascii="Calibri" w:hAnsi="Calibri" w:cs="Calibri"/>
-        </w:rPr>
-        <w:br/>
-      </w:r>
-      <w:r>
-        <w:rPr>
-          <w:rFonts w:ascii="Calibri" w:hAnsi="Calibri" w:cs="Calibri"/>
-          <w:b/>
-          <w:bCs/>
-          <w:color w:val="4472C4" w:themeColor="accent1"/>
-        </w:rPr>
-        <w:t>Response:</w:t>
-      </w:r>
-      <w:r>
-        <w:rPr>
-          <w:rFonts w:ascii="Calibri" w:hAnsi="Calibri" w:cs="Calibri"/>
-          <w:b/>
-          <w:bCs/>
-          <w:color w:val="4472C4" w:themeColor="accent1"/>
-        </w:rPr>
-        <w:t xml:space="preserve"> </w:t>
-      </w:r>
-      <w:r>
-        <w:rPr>
-          <w:rFonts w:ascii="Calibri" w:hAnsi="Calibri" w:cs="Calibri"/>
-          <w:color w:val="4472C4" w:themeColor="accent1"/>
-        </w:rPr>
-        <w:t>The timings were between</w:t>
-      </w:r>
-      <w:r>
-        <w:rPr>
-          <w:rFonts w:ascii="Calibri" w:hAnsi="Calibri" w:cs="Calibri"/>
-          <w:color w:val="4472C4" w:themeColor="accent1"/>
-        </w:rPr>
-        <w:t xml:space="preserve"> May and September</w:t>
-      </w:r>
-      <w:r>
-        <w:rPr>
-          <w:rFonts w:ascii="Calibri" w:hAnsi="Calibri" w:cs="Calibri"/>
-          <w:color w:val="4472C4" w:themeColor="accent1"/>
-        </w:rPr>
-        <w:t xml:space="preserve">. We have </w:t>
-      </w:r>
-      <w:r>
-        <w:rPr>
-          <w:rFonts w:ascii="Calibri" w:hAnsi="Calibri" w:cs="Calibri"/>
-          <w:color w:val="4472C4" w:themeColor="accent1"/>
-        </w:rPr>
-        <w:t>clarified</w:t>
-      </w:r>
-      <w:r>
-        <w:rPr>
-          <w:rFonts w:ascii="Calibri" w:hAnsi="Calibri" w:cs="Calibri"/>
-          <w:color w:val="4472C4" w:themeColor="accent1"/>
-        </w:rPr>
-        <w:t xml:space="preserve"> this in the methods and </w:t>
-      </w:r>
-      <w:r>
-        <w:rPr>
-          <w:rFonts w:ascii="Calibri" w:hAnsi="Calibri" w:cs="Calibri"/>
-          <w:color w:val="4472C4" w:themeColor="accent1"/>
-        </w:rPr>
-        <w:t xml:space="preserve">expanded on this interesting point in the discussion. </w:t>
-      </w:r>
-    </w:p>
-    <w:p>
-      <w:pPr>
-        <w:rPr>
-          <w:rFonts w:ascii="Calibri" w:hAnsi="Calibri" w:cs="Calibri"/>
-          <w:color w:val="4472C4" w:themeColor="accent1"/>
-        </w:rPr>
-      </w:pPr>
-    </w:p>
-    <w:p>
-      <w:pPr>
-        <w:rPr>
-          <w:rFonts w:ascii="Calibri" w:hAnsi="Calibri" w:cs="Calibri"/>
-        </w:rPr>
-      </w:pPr>
-      <w:r>
-        <w:rPr>
-          <w:rFonts w:ascii="Calibri" w:hAnsi="Calibri" w:cs="Calibri"/>
-          <w:color w:val="4472C4" w:themeColor="accent1"/>
-        </w:rPr>
-        <w:t>Methods: “</w:t>
-      </w:r>
-      <w:r>
-        <w:rPr>
-          <w:rFonts w:ascii="Calibri" w:hAnsi="Calibri" w:cs="Calibri"/>
-          <w:i/>
-          <w:iCs/>
-          <w:color w:val="4472C4" w:themeColor="accent1"/>
-        </w:rPr>
-        <w:t>From May - September of 2014 and 2015, adult S. undulatus were captured by hand or by noosing</w:t>
-      </w:r>
-      <w:r>
-        <w:rPr>
-          <w:rFonts w:ascii="Calibri" w:hAnsi="Calibri" w:cs="Calibri"/>
-          <w:color w:val="4472C4" w:themeColor="accent1"/>
-        </w:rPr>
-        <w:t>.”</w:t>
-      </w:r>
-    </w:p>
-    <w:p>
-      <w:pPr>
-        <w:rPr>
-          <w:rFonts w:ascii="Calibri" w:hAnsi="Calibri" w:cs="Calibri"/>
-        </w:rPr>
-      </w:pPr>
-    </w:p>
-    <w:p>
-      <w:pPr>
-        <w:rPr>
-          <w:rFonts w:ascii="Calibri" w:hAnsi="Calibri" w:cs="Calibri"/>
-          <w:color w:val="4472C4" w:themeColor="accent1"/>
-        </w:rPr>
-      </w:pPr>
-      <w:r>
-        <w:rPr>
-          <w:rFonts w:ascii="Calibri" w:hAnsi="Calibri" w:cs="Calibri"/>
-          <w:color w:val="4472C4" w:themeColor="accent1"/>
-        </w:rPr>
-        <w:t xml:space="preserve">Discussion: </w:t>
-      </w:r>
-      <w:r>
-        <w:rPr>
-          <w:rFonts w:ascii="Calibri" w:hAnsi="Calibri" w:cs="Calibri"/>
-          <w:i/>
-          <w:iCs/>
-          <w:color w:val="4472C4" w:themeColor="accent1"/>
-        </w:rPr>
-        <w:t>“</w:t>
-      </w:r>
-      <w:r>
-        <w:rPr>
-          <w:rFonts w:ascii="Calibri" w:hAnsi="Calibri" w:cs="Calibri"/>
-          <w:i/>
-          <w:iCs/>
-          <w:color w:val="4472C4" w:themeColor="accent1"/>
-          <w:lang w:val="en-US"/>
-        </w:rPr>
-        <w:t>Our data show that other factors, such as the sex and size of lizard hosts, may play a more significant role than relative condition in tick infection rates. Other factors such as seasonality of parasitism and how parasitism may vary by sex would be fruitful area to investigate. A recent investigation into mite parasitism of S. undulatus across different seasons found that mite loads vary seasonally, with the highest loads in the warmer months, and are influenced by environmental mite abundance (Pollock &amp; John-Alder, 2020). More specifically adult females experienced higher mite loads than males during early summer, while yearling males had higher mite loads than females later in the season (Pollock &amp; John-Alder, 2020). Such complex interactions should be considered in future studies when investigating how larger ectoparasites, such as ticks, vary seasonally between sex and age</w:t>
-      </w:r>
-      <w:r>
-        <w:rPr>
-          <w:rFonts w:ascii="Calibri" w:hAnsi="Calibri" w:cs="Calibri"/>
-          <w:i/>
-          <w:iCs/>
-          <w:color w:val="4472C4" w:themeColor="accent1"/>
-          <w:lang w:val="en-US"/>
-        </w:rPr>
-        <w:t>.</w:t>
-      </w:r>
-      <w:r>
-        <w:rPr>
-          <w:rFonts w:ascii="Calibri" w:hAnsi="Calibri" w:cs="Calibri"/>
-          <w:i/>
-          <w:iCs/>
-          <w:color w:val="4472C4" w:themeColor="accent1"/>
-          <w:lang w:val="en-US"/>
-        </w:rPr>
-        <w:t>”</w:t>
-      </w:r>
-    </w:p>
-    <w:p>
-      <w:pPr>
-        <w:rPr>
-          <w:rFonts w:ascii="Calibri" w:hAnsi="Calibri" w:cs="Calibri"/>
-          <w:color w:val="4472C4" w:themeColor="accent1"/>
-        </w:rPr>
-      </w:pPr>
-      <w:r>
-        <w:rPr>
-          <w:rFonts w:ascii="Calibri" w:hAnsi="Calibri" w:cs="Calibri"/>
-        </w:rPr>
-        <w:br/>
-        <w:t>General Question: Why did you quantify ticks? Are there not chigger mites? If there are chigger mites, then why not quantify both types of ectoparasites?</w:t>
-      </w:r>
-      <w:r>
-        <w:rPr>
-          <w:rFonts w:ascii="Calibri" w:hAnsi="Calibri" w:cs="Calibri"/>
-        </w:rPr>
-        <w:br/>
-      </w:r>
-      <w:r>
-        <w:rPr>
-          <w:rFonts w:ascii="Calibri" w:hAnsi="Calibri" w:cs="Calibri"/>
-          <w:b/>
-          <w:bCs/>
-          <w:color w:val="4472C4" w:themeColor="accent1"/>
-        </w:rPr>
-        <w:t>Response:</w:t>
-      </w:r>
-      <w:r>
-        <w:rPr>
-          <w:rFonts w:ascii="Calibri" w:hAnsi="Calibri" w:cs="Calibri"/>
-          <w:b/>
-          <w:bCs/>
-          <w:color w:val="4472C4" w:themeColor="accent1"/>
-        </w:rPr>
-        <w:t xml:space="preserve"> </w:t>
-      </w:r>
-      <w:r>
-        <w:rPr>
-          <w:rFonts w:ascii="Calibri" w:hAnsi="Calibri" w:cs="Calibri"/>
-          <w:color w:val="4472C4" w:themeColor="accent1"/>
-        </w:rPr>
-        <w:t xml:space="preserve">It’s interesting, we documented if animals had </w:t>
-      </w:r>
-      <w:proofErr w:type="gramStart"/>
-      <w:r>
-        <w:rPr>
-          <w:rFonts w:ascii="Calibri" w:hAnsi="Calibri" w:cs="Calibri"/>
-          <w:color w:val="4472C4" w:themeColor="accent1"/>
-        </w:rPr>
-        <w:t>mites</w:t>
-      </w:r>
-      <w:proofErr w:type="gramEnd"/>
-      <w:r>
-        <w:rPr>
-          <w:rFonts w:ascii="Calibri" w:hAnsi="Calibri" w:cs="Calibri"/>
-          <w:color w:val="4472C4" w:themeColor="accent1"/>
-        </w:rPr>
-        <w:t xml:space="preserve"> but we had less than 5 instances with individuals with mites! </w:t>
-      </w:r>
-      <w:commentRangeStart w:id="2"/>
-      <w:commentRangeStart w:id="3"/>
-      <w:r>
-        <w:rPr>
-          <w:rFonts w:ascii="Calibri" w:hAnsi="Calibri" w:cs="Calibri"/>
-          <w:color w:val="4472C4" w:themeColor="accent1"/>
-        </w:rPr>
-        <w:t>Others have suggested that this species is a vector of Lyme disease</w:t>
-      </w:r>
-      <w:r>
-        <w:rPr>
-          <w:rFonts w:ascii="Calibri" w:hAnsi="Calibri" w:cs="Calibri"/>
-          <w:color w:val="4472C4" w:themeColor="accent1"/>
-        </w:rPr>
-        <w:t>..</w:t>
-      </w:r>
-      <w:r>
-        <w:rPr>
-          <w:rFonts w:ascii="Calibri" w:hAnsi="Calibri" w:cs="Calibri"/>
-          <w:color w:val="4472C4" w:themeColor="accent1"/>
-        </w:rPr>
-        <w:t>.</w:t>
-      </w:r>
-      <w:r>
-        <w:rPr>
-          <w:rFonts w:ascii="Calibri" w:hAnsi="Calibri" w:cs="Calibri"/>
-          <w:color w:val="4472C4" w:themeColor="accent1"/>
-        </w:rPr>
-        <w:t>?</w:t>
-      </w:r>
-      <w:r>
-        <w:rPr>
-          <w:rFonts w:ascii="Calibri" w:hAnsi="Calibri" w:cs="Calibri"/>
-          <w:color w:val="4472C4" w:themeColor="accent1"/>
-        </w:rPr>
-        <w:t xml:space="preserve"> </w:t>
-      </w:r>
-      <w:commentRangeEnd w:id="2"/>
+      <w:commentRangeEnd w:id="47"/>
       <w:r>
         <w:rPr>
           <w:rStyle w:val="CommentReference"/>
           <w:kern w:val="0"/>
           <w14:ligatures w14:val="none"/>
         </w:rPr>
-        <w:commentReference w:id="2"/>
-      </w:r>
-      <w:commentRangeEnd w:id="3"/>
+        <w:commentReference w:id="47"/>
+      </w:r>
+      <w:commentRangeEnd w:id="48"/>
       <w:r>
         <w:rPr>
           <w:rStyle w:val="CommentReference"/>
           <w:kern w:val="0"/>
           <w14:ligatures w14:val="none"/>
         </w:rPr>
-        <w:commentReference w:id="3"/>
+        <w:commentReference w:id="48"/>
+      </w:r>
+      <w:r>
+        <w:rPr>
+          <w:rFonts w:ascii="Calibri" w:hAnsi="Calibri" w:cs="Calibri"/>
+          <w:b/>
+          <w:bCs/>
+          <w:color w:val="4472C4" w:themeColor="accent1"/>
+        </w:rPr>
+        <w:t>Response:</w:t>
+      </w:r>
+    </w:p>
+    <w:p>
+      <w:pPr>
+        <w:rPr>
+          <w:rFonts w:ascii="Calibri" w:hAnsi="Calibri" w:cs="Calibri"/>
+          <w:color w:val="4472C4" w:themeColor="accent1"/>
+        </w:rPr>
+      </w:pPr>
+      <w:r>
+        <w:rPr>
+          <w:rFonts w:ascii="Calibri" w:hAnsi="Calibri" w:cs="Calibri"/>
+        </w:rPr>
+        <w:br/>
+        <w:t>Line 64: There isn't that much limited information on host-parasite relationships between ages and sexes. See Pollock &amp; John-Alder 2019, studies by RS Lane, and many others.</w:t>
+      </w:r>
+      <w:r>
+        <w:rPr>
+          <w:rFonts w:ascii="Calibri" w:hAnsi="Calibri" w:cs="Calibri"/>
+        </w:rPr>
+        <w:br/>
+      </w:r>
+      <w:r>
+        <w:rPr>
+          <w:rFonts w:ascii="Calibri" w:hAnsi="Calibri" w:cs="Calibri"/>
+          <w:b/>
+          <w:bCs/>
+          <w:color w:val="4472C4" w:themeColor="accent1"/>
+        </w:rPr>
+        <w:lastRenderedPageBreak/>
+        <w:t>Response:</w:t>
+      </w:r>
+      <w:r>
+        <w:rPr>
+          <w:rFonts w:ascii="Calibri" w:hAnsi="Calibri" w:cs="Calibri"/>
+          <w:b/>
+          <w:bCs/>
+          <w:color w:val="4472C4" w:themeColor="accent1"/>
+        </w:rPr>
+        <w:t xml:space="preserve"> </w:t>
+      </w:r>
+      <w:r>
+        <w:rPr>
+          <w:rFonts w:ascii="Calibri" w:hAnsi="Calibri" w:cs="Calibri"/>
+          <w:color w:val="4472C4" w:themeColor="accent1"/>
+        </w:rPr>
+        <w:t xml:space="preserve"> Good point and thanks for the papers. We have reworded this section to meet this reviewer’s point and address reviewer 1’s point: </w:t>
+      </w:r>
+    </w:p>
+    <w:p>
+      <w:pPr>
+        <w:rPr>
+          <w:rFonts w:ascii="Calibri" w:hAnsi="Calibri" w:cs="Calibri"/>
+          <w:color w:val="4472C4" w:themeColor="accent1"/>
+        </w:rPr>
+      </w:pPr>
+    </w:p>
+    <w:p>
+      <w:pPr>
+        <w:rPr>
+          <w:rFonts w:ascii="Calibri" w:hAnsi="Calibri" w:cs="Calibri"/>
+          <w:i/>
+          <w:iCs/>
+          <w:color w:val="4472C4" w:themeColor="accent1"/>
+        </w:rPr>
+      </w:pPr>
+      <w:r>
+        <w:rPr>
+          <w:rFonts w:ascii="Calibri" w:hAnsi="Calibri" w:cs="Calibri"/>
+          <w:i/>
+          <w:iCs/>
+          <w:color w:val="4472C4" w:themeColor="accent1"/>
+        </w:rPr>
+        <w:t>“</w:t>
+      </w:r>
+      <w:r>
+        <w:rPr>
+          <w:rFonts w:ascii="Calibri" w:hAnsi="Calibri" w:cs="Calibri"/>
+          <w:i/>
+          <w:iCs/>
+          <w:color w:val="4472C4" w:themeColor="accent1"/>
+        </w:rPr>
+        <w:t xml:space="preserve">Under natural settings, how host-parasite relationship varies with factors such as sex and age </w:t>
+      </w:r>
+      <w:proofErr w:type="gramStart"/>
+      <w:r>
+        <w:rPr>
+          <w:rFonts w:ascii="Calibri" w:hAnsi="Calibri" w:cs="Calibri"/>
+          <w:i/>
+          <w:iCs/>
+          <w:color w:val="4472C4" w:themeColor="accent1"/>
+        </w:rPr>
+        <w:t>is</w:t>
+      </w:r>
+      <w:proofErr w:type="gramEnd"/>
+      <w:r>
+        <w:rPr>
+          <w:rFonts w:ascii="Calibri" w:hAnsi="Calibri" w:cs="Calibri"/>
+          <w:i/>
+          <w:iCs/>
+          <w:color w:val="4472C4" w:themeColor="accent1"/>
+        </w:rPr>
+        <w:t xml:space="preserve"> understood (Amo et al., 2007; Dudek et al., 2016; Pollock &amp; John-Alder, 2020), but </w:t>
+      </w:r>
+      <w:commentRangeStart w:id="49"/>
+      <w:ins w:id="50" w:author="C.M. Gienger" w:date="2023-12-20T14:16:00Z">
+        <w:r>
+          <w:rPr>
+            <w:rFonts w:ascii="Calibri" w:hAnsi="Calibri" w:cs="Calibri"/>
+            <w:i/>
+            <w:iCs/>
+            <w:color w:val="4472C4" w:themeColor="accent1"/>
+          </w:rPr>
+          <w:t xml:space="preserve">there is </w:t>
+        </w:r>
+        <w:commentRangeEnd w:id="49"/>
+        <w:r>
+          <w:rPr>
+            <w:rStyle w:val="CommentReference"/>
+            <w:kern w:val="0"/>
+            <w14:ligatures w14:val="none"/>
+          </w:rPr>
+          <w:commentReference w:id="49"/>
+        </w:r>
+      </w:ins>
+      <w:r>
+        <w:rPr>
+          <w:rFonts w:ascii="Calibri" w:hAnsi="Calibri" w:cs="Calibri"/>
+          <w:i/>
+          <w:iCs/>
+          <w:color w:val="4472C4" w:themeColor="accent1"/>
+        </w:rPr>
+        <w:t xml:space="preserve">limited information on how parasites can directly influence host physiological traits for hosts in situ (but see </w:t>
+      </w:r>
+      <w:proofErr w:type="spellStart"/>
+      <w:r>
+        <w:rPr>
+          <w:rFonts w:ascii="Calibri" w:hAnsi="Calibri" w:cs="Calibri"/>
+          <w:i/>
+          <w:iCs/>
+          <w:color w:val="4472C4" w:themeColor="accent1"/>
+        </w:rPr>
+        <w:t>Megía</w:t>
+      </w:r>
+      <w:proofErr w:type="spellEnd"/>
+      <w:r>
+        <w:rPr>
+          <w:rFonts w:ascii="Calibri" w:hAnsi="Calibri" w:cs="Calibri"/>
+          <w:i/>
+          <w:iCs/>
+          <w:color w:val="4472C4" w:themeColor="accent1"/>
+        </w:rPr>
+        <w:t>-Palma et al., 2020).”</w:t>
+      </w:r>
+    </w:p>
+    <w:p>
+      <w:pPr>
+        <w:rPr>
+          <w:rFonts w:ascii="Calibri" w:hAnsi="Calibri" w:cs="Calibri"/>
+          <w:b/>
+          <w:bCs/>
+        </w:rPr>
+      </w:pPr>
+      <w:r>
+        <w:rPr>
+          <w:rFonts w:ascii="Calibri" w:hAnsi="Calibri" w:cs="Calibri"/>
+        </w:rPr>
+        <w:br/>
+      </w:r>
+    </w:p>
+    <w:p>
+      <w:pPr>
+        <w:rPr>
+          <w:rFonts w:ascii="Calibri" w:hAnsi="Calibri" w:cs="Calibri"/>
+          <w:color w:val="4472C4" w:themeColor="accent1"/>
+        </w:rPr>
+      </w:pPr>
+      <w:r>
+        <w:rPr>
+          <w:rFonts w:ascii="Calibri" w:hAnsi="Calibri" w:cs="Calibri"/>
+          <w:b/>
+          <w:bCs/>
+        </w:rPr>
+        <w:t>METHODS</w:t>
+      </w:r>
+      <w:r>
+        <w:rPr>
+          <w:rFonts w:ascii="Calibri" w:hAnsi="Calibri" w:cs="Calibri"/>
+          <w:b/>
+          <w:bCs/>
+        </w:rPr>
+        <w:br/>
+      </w:r>
+      <w:r>
+        <w:rPr>
+          <w:rFonts w:ascii="Calibri" w:hAnsi="Calibri" w:cs="Calibri"/>
+        </w:rPr>
+        <w:t xml:space="preserve">Lines 82-83: Can you be more specific with months (or weeks) that lizards were </w:t>
+      </w:r>
+      <w:proofErr w:type="gramStart"/>
+      <w:r>
+        <w:rPr>
+          <w:rFonts w:ascii="Calibri" w:hAnsi="Calibri" w:cs="Calibri"/>
+        </w:rPr>
+        <w:t>captured</w:t>
+      </w:r>
+      <w:proofErr w:type="gramEnd"/>
+      <w:r>
+        <w:rPr>
+          <w:rFonts w:ascii="Calibri" w:hAnsi="Calibri" w:cs="Calibri"/>
+        </w:rPr>
+        <w:t xml:space="preserve"> and tick parasitism was quantified? A recent study by Pollock John-Alder 2019, and other prior studies show effects of time of year (i.e., months/weeks of capture) where </w:t>
+      </w:r>
+      <w:proofErr w:type="spellStart"/>
+      <w:proofErr w:type="gramStart"/>
+      <w:r>
+        <w:rPr>
+          <w:rFonts w:ascii="Calibri" w:hAnsi="Calibri" w:cs="Calibri"/>
+        </w:rPr>
+        <w:t>some times</w:t>
+      </w:r>
+      <w:proofErr w:type="spellEnd"/>
+      <w:proofErr w:type="gramEnd"/>
+      <w:r>
+        <w:rPr>
+          <w:rFonts w:ascii="Calibri" w:hAnsi="Calibri" w:cs="Calibri"/>
+        </w:rPr>
+        <w:t xml:space="preserve"> parasitism is significantly lower than others. As such, this could have impacted your results/findings.</w:t>
+      </w:r>
+      <w:r>
+        <w:rPr>
+          <w:rFonts w:ascii="Calibri" w:hAnsi="Calibri" w:cs="Calibri"/>
+        </w:rPr>
+        <w:br/>
+      </w:r>
+      <w:r>
+        <w:rPr>
+          <w:rFonts w:ascii="Calibri" w:hAnsi="Calibri" w:cs="Calibri"/>
+          <w:b/>
+          <w:bCs/>
+          <w:color w:val="4472C4" w:themeColor="accent1"/>
+        </w:rPr>
+        <w:t>Response:</w:t>
+      </w:r>
+      <w:r>
+        <w:rPr>
+          <w:rFonts w:ascii="Calibri" w:hAnsi="Calibri" w:cs="Calibri"/>
+          <w:b/>
+          <w:bCs/>
+          <w:color w:val="4472C4" w:themeColor="accent1"/>
+        </w:rPr>
+        <w:t xml:space="preserve"> </w:t>
+      </w:r>
+      <w:r>
+        <w:rPr>
+          <w:rFonts w:ascii="Calibri" w:hAnsi="Calibri" w:cs="Calibri"/>
+          <w:color w:val="4472C4" w:themeColor="accent1"/>
+        </w:rPr>
+        <w:t>The timings were between</w:t>
+      </w:r>
+      <w:r>
+        <w:rPr>
+          <w:rFonts w:ascii="Calibri" w:hAnsi="Calibri" w:cs="Calibri"/>
+          <w:color w:val="4472C4" w:themeColor="accent1"/>
+        </w:rPr>
+        <w:t xml:space="preserve"> May and September</w:t>
+      </w:r>
+      <w:r>
+        <w:rPr>
+          <w:rFonts w:ascii="Calibri" w:hAnsi="Calibri" w:cs="Calibri"/>
+          <w:color w:val="4472C4" w:themeColor="accent1"/>
+        </w:rPr>
+        <w:t xml:space="preserve">. We have </w:t>
+      </w:r>
+      <w:r>
+        <w:rPr>
+          <w:rFonts w:ascii="Calibri" w:hAnsi="Calibri" w:cs="Calibri"/>
+          <w:color w:val="4472C4" w:themeColor="accent1"/>
+        </w:rPr>
+        <w:t>clarified</w:t>
+      </w:r>
+      <w:r>
+        <w:rPr>
+          <w:rFonts w:ascii="Calibri" w:hAnsi="Calibri" w:cs="Calibri"/>
+          <w:color w:val="4472C4" w:themeColor="accent1"/>
+        </w:rPr>
+        <w:t xml:space="preserve"> this in the methods and </w:t>
+      </w:r>
+      <w:r>
+        <w:rPr>
+          <w:rFonts w:ascii="Calibri" w:hAnsi="Calibri" w:cs="Calibri"/>
+          <w:color w:val="4472C4" w:themeColor="accent1"/>
+        </w:rPr>
+        <w:t xml:space="preserve">expanded on this interesting point in the discussion. </w:t>
+      </w:r>
+    </w:p>
+    <w:p>
+      <w:pPr>
+        <w:rPr>
+          <w:rFonts w:ascii="Calibri" w:hAnsi="Calibri" w:cs="Calibri"/>
+          <w:color w:val="4472C4" w:themeColor="accent1"/>
+        </w:rPr>
+      </w:pPr>
+    </w:p>
+    <w:p>
+      <w:pPr>
+        <w:rPr>
+          <w:rFonts w:ascii="Calibri" w:hAnsi="Calibri" w:cs="Calibri"/>
+        </w:rPr>
+      </w:pPr>
+      <w:r>
+        <w:rPr>
+          <w:rFonts w:ascii="Calibri" w:hAnsi="Calibri" w:cs="Calibri"/>
+          <w:color w:val="4472C4" w:themeColor="accent1"/>
+        </w:rPr>
+        <w:t>Methods: “</w:t>
+      </w:r>
+      <w:r>
+        <w:rPr>
+          <w:rFonts w:ascii="Calibri" w:hAnsi="Calibri" w:cs="Calibri"/>
+          <w:i/>
+          <w:iCs/>
+          <w:color w:val="4472C4" w:themeColor="accent1"/>
+        </w:rPr>
+        <w:t>From May - September of 2014 and 2015, adult S. undulatus were captured by hand or by noosing</w:t>
+      </w:r>
+      <w:r>
+        <w:rPr>
+          <w:rFonts w:ascii="Calibri" w:hAnsi="Calibri" w:cs="Calibri"/>
+          <w:color w:val="4472C4" w:themeColor="accent1"/>
+        </w:rPr>
+        <w:t>.”</w:t>
+      </w:r>
+    </w:p>
+    <w:p>
+      <w:pPr>
+        <w:rPr>
+          <w:rFonts w:ascii="Calibri" w:hAnsi="Calibri" w:cs="Calibri"/>
+        </w:rPr>
+      </w:pPr>
+    </w:p>
+    <w:p>
+      <w:pPr>
+        <w:rPr>
+          <w:rFonts w:ascii="Calibri" w:hAnsi="Calibri" w:cs="Calibri"/>
+          <w:color w:val="4472C4" w:themeColor="accent1"/>
+        </w:rPr>
+      </w:pPr>
+      <w:r>
+        <w:rPr>
+          <w:rFonts w:ascii="Calibri" w:hAnsi="Calibri" w:cs="Calibri"/>
+          <w:color w:val="4472C4" w:themeColor="accent1"/>
+        </w:rPr>
+        <w:t xml:space="preserve">Discussion: </w:t>
+      </w:r>
+      <w:r>
+        <w:rPr>
+          <w:rFonts w:ascii="Calibri" w:hAnsi="Calibri" w:cs="Calibri"/>
+          <w:i/>
+          <w:iCs/>
+          <w:color w:val="4472C4" w:themeColor="accent1"/>
+        </w:rPr>
+        <w:t>“</w:t>
+      </w:r>
+      <w:r>
+        <w:rPr>
+          <w:rFonts w:ascii="Calibri" w:hAnsi="Calibri" w:cs="Calibri"/>
+          <w:i/>
+          <w:iCs/>
+          <w:color w:val="4472C4" w:themeColor="accent1"/>
+          <w:lang w:val="en-US"/>
+        </w:rPr>
+        <w:t>Our data show that other factors, such as the sex and size of lizard hosts, may play a more significant role than relative condition in tick infection rates. Other factors such as seasonality of parasitism and how parasitism may vary by sex would be fruitful area to investigate. A recent investigation into mite parasitism of S. undulatus across different seasons found that mite loads vary seasonally, with the highest loads in the warmer months, and are influenced by environmental mite abundance (Pollock &amp; John-Alder, 2020). More specifically adult females experienced higher mite loads than males during early summer, while yearling males had higher mite loads than females later in the season (Pollock &amp; John-Alder, 2020). Such complex interactions should be considered in future studies when investigating how larger ectoparasites, such as ticks, vary seasonally between sex and age</w:t>
+      </w:r>
+      <w:r>
+        <w:rPr>
+          <w:rFonts w:ascii="Calibri" w:hAnsi="Calibri" w:cs="Calibri"/>
+          <w:i/>
+          <w:iCs/>
+          <w:color w:val="4472C4" w:themeColor="accent1"/>
+          <w:lang w:val="en-US"/>
+        </w:rPr>
+        <w:t>.</w:t>
+      </w:r>
+      <w:r>
+        <w:rPr>
+          <w:rFonts w:ascii="Calibri" w:hAnsi="Calibri" w:cs="Calibri"/>
+          <w:i/>
+          <w:iCs/>
+          <w:color w:val="4472C4" w:themeColor="accent1"/>
+          <w:lang w:val="en-US"/>
+        </w:rPr>
+        <w:t>”</w:t>
+      </w:r>
+    </w:p>
+    <w:p>
+      <w:pPr>
+        <w:rPr>
+          <w:rFonts w:ascii="Calibri" w:hAnsi="Calibri" w:cs="Calibri"/>
+          <w:color w:val="4472C4" w:themeColor="accent1"/>
+        </w:rPr>
+      </w:pPr>
+      <w:r>
+        <w:rPr>
+          <w:rFonts w:ascii="Calibri" w:hAnsi="Calibri" w:cs="Calibri"/>
+        </w:rPr>
+        <w:br/>
+        <w:t>General Question: Why did you quantify ticks? Are there not chigger mites? If there are chigger mites, then why not quantify both types of ectoparasites?</w:t>
+      </w:r>
+      <w:r>
+        <w:rPr>
+          <w:rFonts w:ascii="Calibri" w:hAnsi="Calibri" w:cs="Calibri"/>
+        </w:rPr>
+        <w:br/>
+      </w:r>
+      <w:r>
+        <w:rPr>
+          <w:rFonts w:ascii="Calibri" w:hAnsi="Calibri" w:cs="Calibri"/>
+          <w:b/>
+          <w:bCs/>
+          <w:color w:val="4472C4" w:themeColor="accent1"/>
+        </w:rPr>
+        <w:t>Response:</w:t>
+      </w:r>
+      <w:r>
+        <w:rPr>
+          <w:rFonts w:ascii="Calibri" w:hAnsi="Calibri" w:cs="Calibri"/>
+          <w:b/>
+          <w:bCs/>
+          <w:color w:val="4472C4" w:themeColor="accent1"/>
+        </w:rPr>
+        <w:t xml:space="preserve"> </w:t>
+      </w:r>
+      <w:r>
+        <w:rPr>
+          <w:rFonts w:ascii="Calibri" w:hAnsi="Calibri" w:cs="Calibri"/>
+          <w:color w:val="4472C4" w:themeColor="accent1"/>
+        </w:rPr>
+        <w:t xml:space="preserve">It’s interesting, we documented if animals had </w:t>
+      </w:r>
+      <w:proofErr w:type="gramStart"/>
+      <w:r>
+        <w:rPr>
+          <w:rFonts w:ascii="Calibri" w:hAnsi="Calibri" w:cs="Calibri"/>
+          <w:color w:val="4472C4" w:themeColor="accent1"/>
+        </w:rPr>
+        <w:t>mites</w:t>
+      </w:r>
+      <w:proofErr w:type="gramEnd"/>
+      <w:r>
+        <w:rPr>
+          <w:rFonts w:ascii="Calibri" w:hAnsi="Calibri" w:cs="Calibri"/>
+          <w:color w:val="4472C4" w:themeColor="accent1"/>
+        </w:rPr>
+        <w:t xml:space="preserve"> but we had less than 5 instances with individuals with mites! </w:t>
+      </w:r>
+      <w:commentRangeStart w:id="51"/>
+      <w:commentRangeStart w:id="52"/>
+      <w:commentRangeStart w:id="53"/>
+      <w:commentRangeStart w:id="54"/>
+      <w:commentRangeStart w:id="55"/>
+      <w:r>
+        <w:rPr>
+          <w:rFonts w:ascii="Calibri" w:hAnsi="Calibri" w:cs="Calibri"/>
+          <w:color w:val="4472C4" w:themeColor="accent1"/>
+        </w:rPr>
+        <w:t>Others have suggested that this species is a vector of Lyme disease</w:t>
+      </w:r>
+      <w:r>
+        <w:rPr>
+          <w:rFonts w:ascii="Calibri" w:hAnsi="Calibri" w:cs="Calibri"/>
+          <w:color w:val="4472C4" w:themeColor="accent1"/>
+        </w:rPr>
+        <w:t>..</w:t>
+      </w:r>
+      <w:r>
+        <w:rPr>
+          <w:rFonts w:ascii="Calibri" w:hAnsi="Calibri" w:cs="Calibri"/>
+          <w:color w:val="4472C4" w:themeColor="accent1"/>
+        </w:rPr>
+        <w:t>.</w:t>
+      </w:r>
+      <w:r>
+        <w:rPr>
+          <w:rFonts w:ascii="Calibri" w:hAnsi="Calibri" w:cs="Calibri"/>
+          <w:color w:val="4472C4" w:themeColor="accent1"/>
+        </w:rPr>
+        <w:t>?</w:t>
+      </w:r>
+      <w:r>
+        <w:rPr>
+          <w:rFonts w:ascii="Calibri" w:hAnsi="Calibri" w:cs="Calibri"/>
+          <w:color w:val="4472C4" w:themeColor="accent1"/>
+        </w:rPr>
+        <w:t xml:space="preserve"> </w:t>
+      </w:r>
+      <w:commentRangeEnd w:id="51"/>
+      <w:r>
+        <w:rPr>
+          <w:rStyle w:val="CommentReference"/>
+          <w:kern w:val="0"/>
+          <w14:ligatures w14:val="none"/>
+        </w:rPr>
+        <w:commentReference w:id="51"/>
+      </w:r>
+      <w:commentRangeEnd w:id="52"/>
+      <w:r>
+        <w:rPr>
+          <w:rStyle w:val="CommentReference"/>
+          <w:kern w:val="0"/>
+          <w14:ligatures w14:val="none"/>
+        </w:rPr>
+        <w:commentReference w:id="52"/>
+      </w:r>
+      <w:commentRangeEnd w:id="53"/>
+      <w:r>
+        <w:rPr>
+          <w:rStyle w:val="CommentReference"/>
+          <w:kern w:val="0"/>
+          <w14:ligatures w14:val="none"/>
+        </w:rPr>
+        <w:commentReference w:id="53"/>
+      </w:r>
+      <w:commentRangeEnd w:id="54"/>
+      <w:r>
+        <w:rPr>
+          <w:rStyle w:val="CommentReference"/>
+          <w:kern w:val="0"/>
+          <w14:ligatures w14:val="none"/>
+        </w:rPr>
+        <w:commentReference w:id="54"/>
+      </w:r>
+      <w:commentRangeEnd w:id="55"/>
+      <w:r>
+        <w:rPr>
+          <w:rStyle w:val="CommentReference"/>
+          <w:kern w:val="0"/>
+          <w14:ligatures w14:val="none"/>
+        </w:rPr>
+        <w:commentReference w:id="55"/>
       </w:r>
     </w:p>
     <w:p>
@@ -5572,15 +6274,24 @@
           <w:rFonts w:ascii="Calibri" w:hAnsi="Calibri" w:cs="Calibri"/>
           <w:color w:val="4472C4" w:themeColor="accent1"/>
         </w:rPr>
-        <w:t xml:space="preserve">The reason tick load was not used was because it was out of the scope of our project. We did not have the replication/sample size of “tick load groupings” for statistical power to ask those questions. See histogram below of the frequency of lizards with ticks. We agree with </w:t>
-      </w:r>
-      <w:r>
-        <w:rPr>
-          <w:rFonts w:ascii="Calibri" w:hAnsi="Calibri" w:cs="Calibri"/>
-          <w:color w:val="4472C4" w:themeColor="accent1"/>
-        </w:rPr>
         <w:lastRenderedPageBreak/>
-        <w:t xml:space="preserve">this point </w:t>
+        <w:t>The reason tick load was not used was because it was out of the scope of our project. We did not have the replication/sample size of “tick load groupings” for statistical power to ask those questions</w:t>
+      </w:r>
+      <w:ins w:id="56" w:author="C.M. Gienger" w:date="2023-12-20T14:29:00Z">
+        <w:r>
+          <w:rPr>
+            <w:rFonts w:ascii="Calibri" w:hAnsi="Calibri" w:cs="Calibri"/>
+            <w:color w:val="4472C4" w:themeColor="accent1"/>
+          </w:rPr>
+          <w:t xml:space="preserve"> (low variation in # of ticks observed on lizards)</w:t>
+        </w:r>
+      </w:ins>
+      <w:r>
+        <w:rPr>
+          <w:rFonts w:ascii="Calibri" w:hAnsi="Calibri" w:cs="Calibri"/>
+          <w:color w:val="4472C4" w:themeColor="accent1"/>
+        </w:rPr>
+        <w:t xml:space="preserve">. See histogram below of the frequency of lizards with ticks. We agree with this point </w:t>
       </w:r>
       <w:r>
         <w:rPr>
@@ -5765,7 +6476,35 @@
           <w:color w:val="4472C4" w:themeColor="accent1"/>
           <w:lang w:val="en-US"/>
         </w:rPr>
-        <w:t>our results are supported by a body of literature that establishes a relationship between hormone level</w:t>
+        <w:t xml:space="preserve">our results are supported by a body of literature that establishes a relationship </w:t>
+      </w:r>
+      <w:commentRangeStart w:id="57"/>
+      <w:commentRangeStart w:id="58"/>
+      <w:r>
+        <w:rPr>
+          <w:rFonts w:ascii="Calibri" w:hAnsi="Calibri" w:cs="Calibri"/>
+          <w:color w:val="4472C4" w:themeColor="accent1"/>
+          <w:lang w:val="en-US"/>
+        </w:rPr>
+        <w:t>between hormone level</w:t>
+      </w:r>
+      <w:commentRangeEnd w:id="57"/>
+      <w:r>
+        <w:rPr>
+          <w:rStyle w:val="CommentReference"/>
+          <w:kern w:val="0"/>
+          <w14:ligatures w14:val="none"/>
+        </w:rPr>
+        <w:commentReference w:id="57"/>
+      </w:r>
+      <w:commentRangeEnd w:id="58"/>
+      <w:r>
+        <w:rPr>
+          <w:rStyle w:val="CommentReference"/>
+          <w:kern w:val="0"/>
+          <w14:ligatures w14:val="none"/>
+        </w:rPr>
+        <w:commentReference w:id="58"/>
       </w:r>
       <w:r>
         <w:rPr>
@@ -5930,6 +6669,7 @@
           <w:bCs/>
           <w:color w:val="4472C4" w:themeColor="accent1"/>
         </w:rPr>
+        <w:lastRenderedPageBreak/>
         <w:t>Response:</w:t>
       </w:r>
       <w:r>
@@ -5976,21 +6716,36 @@
           <w:rFonts w:ascii="Calibri" w:hAnsi="Calibri" w:cs="Calibri"/>
           <w:color w:val="4472C4" w:themeColor="accent1"/>
         </w:rPr>
-        <w:t xml:space="preserve"> vs adults, is there another way to record the “approximate” ages of lizards that is not using morphometric indices? </w:t>
-      </w:r>
-    </w:p>
-    <w:p>
-      <w:pPr>
-        <w:rPr>
-          <w:rFonts w:ascii="Calibri" w:hAnsi="Calibri" w:cs="Calibri"/>
-          <w:color w:val="4472C4" w:themeColor="accent1"/>
-        </w:rPr>
-      </w:pPr>
-      <w:r>
-        <w:rPr>
-          <w:rFonts w:ascii="Calibri" w:hAnsi="Calibri" w:cs="Calibri"/>
-        </w:rPr>
-        <w:lastRenderedPageBreak/>
+        <w:t xml:space="preserve"> vs adults, is there another way to record the “approximate” ages of lizards that is not using </w:t>
+      </w:r>
+      <w:ins w:id="59" w:author="C.M. Gienger" w:date="2023-12-20T14:32:00Z">
+        <w:r>
+          <w:rPr>
+            <w:rFonts w:ascii="Calibri" w:hAnsi="Calibri" w:cs="Calibri"/>
+            <w:color w:val="4472C4" w:themeColor="accent1"/>
+          </w:rPr>
+          <w:t xml:space="preserve">size or </w:t>
+        </w:r>
+      </w:ins>
+      <w:r>
+        <w:rPr>
+          <w:rFonts w:ascii="Calibri" w:hAnsi="Calibri" w:cs="Calibri"/>
+          <w:color w:val="4472C4" w:themeColor="accent1"/>
+        </w:rPr>
+        <w:t xml:space="preserve">morphometric indices? </w:t>
+      </w:r>
+    </w:p>
+    <w:p>
+      <w:pPr>
+        <w:rPr>
+          <w:rFonts w:ascii="Calibri" w:hAnsi="Calibri" w:cs="Calibri"/>
+          <w:color w:val="4472C4" w:themeColor="accent1"/>
+        </w:rPr>
+      </w:pPr>
+      <w:r>
+        <w:rPr>
+          <w:rFonts w:ascii="Calibri" w:hAnsi="Calibri" w:cs="Calibri"/>
+        </w:rPr>
         <w:br/>
         <w:t>Lines 165-166: The study by Conrad et al. 2023 show that S. undulatus in a NJ population have high tolerance to mite parasitism (with loads as high as 320 mites) and there were no measurable effects of parasitism. Other studies have found no effects of parasitism too (e.g., Paterson &amp; Blouin-Demers 2000).</w:t>
       </w:r>
@@ -6148,7 +6903,113 @@
           <w:rFonts w:ascii="Calibri" w:hAnsi="Calibri" w:cs="Calibri"/>
           <w:color w:val="4472C4" w:themeColor="accent1"/>
         </w:rPr>
-        <w:t xml:space="preserve">We agree at first it seems 3 ticks seems like a small number but we go on saying that a lizard can lose up to 2% of blood for each engorged tick which could have a direct physiological effect on performance (via reduction of oxygen-carrying capacity of blood cells). The reason tick load was not used </w:t>
+        <w:t>We agree</w:t>
+      </w:r>
+      <w:ins w:id="60" w:author="C.M. Gienger" w:date="2023-12-20T14:33:00Z">
+        <w:r>
+          <w:rPr>
+            <w:rFonts w:ascii="Calibri" w:hAnsi="Calibri" w:cs="Calibri"/>
+            <w:color w:val="4472C4" w:themeColor="accent1"/>
+          </w:rPr>
+          <w:t>,</w:t>
+        </w:r>
+      </w:ins>
+      <w:r>
+        <w:rPr>
+          <w:rFonts w:ascii="Calibri" w:hAnsi="Calibri" w:cs="Calibri"/>
+          <w:color w:val="4472C4" w:themeColor="accent1"/>
+        </w:rPr>
+        <w:t xml:space="preserve"> </w:t>
+      </w:r>
+      <w:ins w:id="61" w:author="C.M. Gienger" w:date="2023-12-20T14:33:00Z">
+        <w:r>
+          <w:rPr>
+            <w:rFonts w:ascii="Calibri" w:hAnsi="Calibri" w:cs="Calibri"/>
+            <w:color w:val="4472C4" w:themeColor="accent1"/>
+          </w:rPr>
+          <w:t>although</w:t>
+        </w:r>
+      </w:ins>
+      <w:del w:id="62" w:author="C.M. Gienger" w:date="2023-12-20T14:33:00Z">
+        <w:r>
+          <w:rPr>
+            <w:rFonts w:ascii="Calibri" w:hAnsi="Calibri" w:cs="Calibri"/>
+            <w:color w:val="4472C4" w:themeColor="accent1"/>
+          </w:rPr>
+          <w:delText>at first it seems</w:delText>
+        </w:r>
+      </w:del>
+      <w:r>
+        <w:rPr>
+          <w:rFonts w:ascii="Calibri" w:hAnsi="Calibri" w:cs="Calibri"/>
+          <w:color w:val="4472C4" w:themeColor="accent1"/>
+        </w:rPr>
+        <w:t xml:space="preserve"> 3 ticks seems like a small number</w:t>
+      </w:r>
+      <w:ins w:id="63" w:author="C.M. Gienger" w:date="2023-12-20T14:33:00Z">
+        <w:r>
+          <w:rPr>
+            <w:rFonts w:ascii="Calibri" w:hAnsi="Calibri" w:cs="Calibri"/>
+            <w:color w:val="4472C4" w:themeColor="accent1"/>
+          </w:rPr>
+          <w:t xml:space="preserve">, </w:t>
+        </w:r>
+      </w:ins>
+      <w:del w:id="64" w:author="C.M. Gienger" w:date="2023-12-20T14:33:00Z">
+        <w:r>
+          <w:rPr>
+            <w:rFonts w:ascii="Calibri" w:hAnsi="Calibri" w:cs="Calibri"/>
+            <w:color w:val="4472C4" w:themeColor="accent1"/>
+          </w:rPr>
+          <w:delText xml:space="preserve"> but </w:delText>
+        </w:r>
+      </w:del>
+      <w:r>
+        <w:rPr>
+          <w:rFonts w:ascii="Calibri" w:hAnsi="Calibri" w:cs="Calibri"/>
+          <w:color w:val="4472C4" w:themeColor="accent1"/>
+        </w:rPr>
+        <w:t xml:space="preserve">we go on </w:t>
+      </w:r>
+      <w:ins w:id="65" w:author="C.M. Gienger" w:date="2023-12-20T14:33:00Z">
+        <w:r>
+          <w:rPr>
+            <w:rFonts w:ascii="Calibri" w:hAnsi="Calibri" w:cs="Calibri"/>
+            <w:color w:val="4472C4" w:themeColor="accent1"/>
+          </w:rPr>
+          <w:t xml:space="preserve">to </w:t>
+        </w:r>
+      </w:ins>
+      <w:r>
+        <w:rPr>
+          <w:rFonts w:ascii="Calibri" w:hAnsi="Calibri" w:cs="Calibri"/>
+          <w:color w:val="4472C4" w:themeColor="accent1"/>
+        </w:rPr>
+        <w:t>say</w:t>
+      </w:r>
+      <w:del w:id="66" w:author="C.M. Gienger" w:date="2023-12-20T14:33:00Z">
+        <w:r>
+          <w:rPr>
+            <w:rFonts w:ascii="Calibri" w:hAnsi="Calibri" w:cs="Calibri"/>
+            <w:color w:val="4472C4" w:themeColor="accent1"/>
+          </w:rPr>
+          <w:delText>ing</w:delText>
+        </w:r>
+      </w:del>
+      <w:r>
+        <w:rPr>
+          <w:rFonts w:ascii="Calibri" w:hAnsi="Calibri" w:cs="Calibri"/>
+          <w:color w:val="4472C4" w:themeColor="accent1"/>
+        </w:rPr>
+        <w:t xml:space="preserve"> that a lizard can lose up to 2% of blood for each engorged tick which could have a direct physiological effect on performance (via reduction of oxygen-carrying capacity of blood cells). </w:t>
+      </w:r>
+      <w:commentRangeStart w:id="67"/>
+      <w:r>
+        <w:rPr>
+          <w:rFonts w:ascii="Calibri" w:hAnsi="Calibri" w:cs="Calibri"/>
+          <w:color w:val="4472C4" w:themeColor="accent1"/>
+        </w:rPr>
+        <w:t xml:space="preserve">The reason tick load was not used </w:t>
       </w:r>
       <w:r>
         <w:rPr>
@@ -6169,7 +7030,23 @@
           <w:rFonts w:ascii="Calibri" w:hAnsi="Calibri" w:cs="Calibri"/>
           <w:color w:val="4472C4" w:themeColor="accent1"/>
         </w:rPr>
-        <w:t xml:space="preserve"> (above).</w:t>
+        <w:t xml:space="preserve"> </w:t>
+      </w:r>
+      <w:commentRangeEnd w:id="67"/>
+      <w:r>
+        <w:rPr>
+          <w:rStyle w:val="CommentReference"/>
+          <w:kern w:val="0"/>
+          <w14:ligatures w14:val="none"/>
+        </w:rPr>
+        <w:commentReference w:id="67"/>
+      </w:r>
+      <w:r>
+        <w:rPr>
+          <w:rFonts w:ascii="Calibri" w:hAnsi="Calibri" w:cs="Calibri"/>
+          <w:color w:val="4472C4" w:themeColor="accent1"/>
+        </w:rPr>
+        <w:t>(above).</w:t>
       </w:r>
       <w:r>
         <w:rPr>
@@ -6247,6 +7124,7 @@
     <w:p>
       <w:pPr>
         <w:rPr>
+          <w:ins w:id="68" w:author="C.M. Gienger" w:date="2023-12-20T14:34:00Z"/>
           <w:rFonts w:ascii="Calibri" w:hAnsi="Calibri" w:cs="Calibri"/>
           <w:color w:val="4472C4" w:themeColor="accent1"/>
         </w:rPr>
@@ -6276,6 +7154,35 @@
         </w:rPr>
         <w:t xml:space="preserve">Thank you, this has been corrected. </w:t>
       </w:r>
+    </w:p>
+    <w:p>
+      <w:pPr>
+        <w:rPr>
+          <w:ins w:id="69" w:author="C.M. Gienger" w:date="2023-12-20T14:34:00Z"/>
+          <w:rFonts w:ascii="Calibri" w:hAnsi="Calibri" w:cs="Calibri"/>
+          <w:color w:val="4472C4" w:themeColor="accent1"/>
+        </w:rPr>
+      </w:pPr>
+    </w:p>
+    <w:p>
+      <w:pPr>
+        <w:rPr>
+          <w:rFonts w:ascii="Calibri" w:hAnsi="Calibri" w:cs="Calibri"/>
+          <w:color w:val="4472C4" w:themeColor="accent1"/>
+        </w:rPr>
+      </w:pPr>
+      <w:commentRangeStart w:id="70"/>
+      <w:commentRangeEnd w:id="70"/>
+      <w:ins w:id="71" w:author="C.M. Gienger" w:date="2023-12-20T14:36:00Z">
+        <w:r>
+          <w:rPr>
+            <w:rStyle w:val="CommentReference"/>
+            <w:kern w:val="0"/>
+            <w14:ligatures w14:val="none"/>
+          </w:rPr>
+          <w:commentReference w:id="70"/>
+        </w:r>
+      </w:ins>
     </w:p>
     <w:p>
       <w:pPr>
@@ -6342,7 +7249,7 @@
 
 <file path=word/comments.xml><?xml version="1.0" encoding="utf-8"?>
 <w:comments xmlns:wpc="http://schemas.microsoft.com/office/word/2010/wordprocessingCanvas" xmlns:cx="http://schemas.microsoft.com/office/drawing/2014/chartex" xmlns:cx1="http://schemas.microsoft.com/office/drawing/2015/9/8/chartex" xmlns:cx2="http://schemas.microsoft.com/office/drawing/2015/10/21/chartex" xmlns:cx3="http://schemas.microsoft.com/office/drawing/2016/5/9/chartex" xmlns:cx4="http://schemas.microsoft.com/office/drawing/2016/5/10/chartex" xmlns:cx5="http://schemas.microsoft.com/office/drawing/2016/5/11/chartex" xmlns:cx6="http://schemas.microsoft.com/office/drawing/2016/5/12/chartex" xmlns:cx7="http://schemas.microsoft.com/office/drawing/2016/5/13/chartex" xmlns:cx8="http://schemas.microsoft.com/office/drawing/2016/5/14/chartex" xmlns:mc="http://schemas.openxmlformats.org/markup-compatibility/2006" xmlns:aink="http://schemas.microsoft.com/office/drawing/2016/ink" xmlns:am3d="http://schemas.microsoft.com/office/drawing/2017/model3d" xmlns:o="urn:schemas-microsoft-com:office:office" xmlns:oel="http://schemas.microsoft.com/office/2019/extlst" xmlns:r="http://schemas.openxmlformats.org/officeDocument/2006/relationships" xmlns:m="http://schemas.openxmlformats.org/officeDocument/2006/math" xmlns:v="urn:schemas-microsoft-com:vml" xmlns:wp14="http://schemas.microsoft.com/office/word/2010/wordprocessingDrawing" xmlns:wp="http://schemas.openxmlformats.org/drawingml/2006/wordprocessingDrawing" xmlns:w10="urn:schemas-microsoft-com:office:word" xmlns:w="http://schemas.openxmlformats.org/wordprocessingml/2006/main" xmlns:w14="http://schemas.microsoft.com/office/word/2010/wordml" xmlns:w15="http://schemas.microsoft.com/office/word/2012/wordml" xmlns:w16cex="http://schemas.microsoft.com/office/word/2018/wordml/cex" xmlns:w16cid="http://schemas.microsoft.com/office/word/2016/wordml/cid" xmlns:w16="http://schemas.microsoft.com/office/word/2018/wordml" xmlns:w16sdtdh="http://schemas.microsoft.com/office/word/2020/wordml/sdtdatahash" xmlns:w16se="http://schemas.microsoft.com/office/word/2015/wordml/symex" xmlns:wpg="http://schemas.microsoft.com/office/word/2010/wordprocessingGroup" xmlns:wpi="http://schemas.microsoft.com/office/word/2010/wordprocessingInk" xmlns:wne="http://schemas.microsoft.com/office/word/2006/wordml" xmlns:wps="http://schemas.microsoft.com/office/word/2010/wordprocessingShape" mc:Ignorable="w14 w15 w16se w16cid w16 w16cex w16sdtdh wp14">
-  <w:comment w:id="0" w:author="Kris.Wild" w:date="2023-12-15T13:24:00Z" w:initials="K">
+  <w:comment w:id="3" w:author="C.M. Gienger" w:date="2023-12-20T13:33:00Z" w:initials="CG">
     <w:p>
       <w:r>
         <w:rPr>
@@ -6358,11 +7265,11 @@
           <w:szCs w:val="20"/>
           <w14:ligatures w14:val="none"/>
         </w:rPr>
-        <w:t xml:space="preserve">CMG, this feels a bit clunky. See what you think. </w:t>
+        <w:t>sentence fragment?</w:t>
       </w:r>
     </w:p>
   </w:comment>
-  <w:comment w:id="1" w:author="Kris.Wild [2]" w:date="2023-12-16T13:20:00Z" w:initials="KW">
+  <w:comment w:id="6" w:author="C.M. Gienger" w:date="2023-12-20T13:36:00Z" w:initials="CG">
     <w:p>
       <w:r>
         <w:rPr>
@@ -6378,11 +7285,11 @@
           <w:szCs w:val="20"/>
           <w14:ligatures w14:val="none"/>
         </w:rPr>
-        <w:t xml:space="preserve">Any idea how to deal with this without ruining our paragraph and paper…. </w:t>
+        <w:t>measured ~2d after capture?</w:t>
       </w:r>
     </w:p>
   </w:comment>
-  <w:comment w:id="2" w:author="Kris.Wild [2]" w:date="2023-12-15T14:05:00Z" w:initials="KW">
+  <w:comment w:id="21" w:author="Kris.Wild" w:date="2023-12-15T13:24:00Z" w:initials="K">
     <w:p>
       <w:r>
         <w:rPr>
@@ -6398,11 +7305,11 @@
           <w:szCs w:val="20"/>
           <w14:ligatures w14:val="none"/>
         </w:rPr>
-        <w:t>CMG, didn’t you have something on this? I remember some weird girl from MTSU or some other school in TN, that studied lizards being vectors of tick born diseases in Tennessee? If you remember do you mind adding to this?</w:t>
+        <w:t xml:space="preserve">CMG, this feels a bit clunky. See what you think. </w:t>
       </w:r>
     </w:p>
   </w:comment>
-  <w:comment w:id="3" w:author="Kris.Wild [2]" w:date="2023-12-18T09:09:00Z" w:initials="KW">
+  <w:comment w:id="22" w:author="C.M. Gienger" w:date="2023-12-20T13:49:00Z" w:initials="CG">
     <w:p>
       <w:r>
         <w:rPr>
@@ -6418,38 +7325,388 @@
           <w:szCs w:val="20"/>
           <w14:ligatures w14:val="none"/>
         </w:rPr>
+        <w:t>Sounds OK. The whole thing is pretty speculative, and I’m fine with that.</w:t>
+      </w:r>
+    </w:p>
+  </w:comment>
+  <w:comment w:id="24" w:author="C.M. Gienger" w:date="2023-12-20T13:54:00Z" w:initials="CG">
+    <w:p>
+      <w:r>
+        <w:rPr>
+          <w:rStyle w:val="CommentReference"/>
+        </w:rPr>
+        <w:annotationRef/>
+      </w:r>
+      <w:r>
+        <w:rPr>
+          <w:color w:val="000000"/>
+          <w:kern w:val="0"/>
+          <w:sz w:val="20"/>
+          <w:szCs w:val="20"/>
+          <w14:ligatures w14:val="none"/>
+        </w:rPr>
+        <w:t xml:space="preserve">‘markedly reduce’?  The reviewers are gonna hate a statement saying ticks don’t affect health. Better to imply that any potential reduction in health isn’t all that noticeable (but could still be happening). </w:t>
+      </w:r>
+    </w:p>
+  </w:comment>
+  <w:comment w:id="46" w:author="C.M. Gienger" w:date="2023-12-20T14:03:00Z" w:initials="CG">
+    <w:p>
+      <w:r>
+        <w:rPr>
+          <w:rStyle w:val="CommentReference"/>
+        </w:rPr>
+        <w:annotationRef/>
+      </w:r>
+      <w:r>
+        <w:rPr>
+          <w:color w:val="000000"/>
+          <w:kern w:val="0"/>
+          <w:sz w:val="20"/>
+          <w:szCs w:val="20"/>
+          <w14:ligatures w14:val="none"/>
+        </w:rPr>
+        <w:t>add hyphen in manuscript for ‘species-specific’</w:t>
+      </w:r>
+    </w:p>
+  </w:comment>
+  <w:comment w:id="47" w:author="Kris.Wild [2]" w:date="2023-12-16T13:20:00Z" w:initials="KW">
+    <w:p>
+      <w:r>
+        <w:rPr>
+          <w:rStyle w:val="CommentReference"/>
+        </w:rPr>
+        <w:annotationRef/>
+      </w:r>
+      <w:r>
+        <w:rPr>
+          <w:color w:val="000000"/>
+          <w:kern w:val="0"/>
+          <w:sz w:val="20"/>
+          <w:szCs w:val="20"/>
+          <w14:ligatures w14:val="none"/>
+        </w:rPr>
+        <w:t xml:space="preserve">Any idea how to deal with this without ruining our paragraph and paper…. </w:t>
+      </w:r>
+    </w:p>
+  </w:comment>
+  <w:comment w:id="48" w:author="C.M. Gienger" w:date="2023-12-20T14:08:00Z" w:initials="CG">
+    <w:p>
+      <w:r>
+        <w:rPr>
+          <w:rStyle w:val="CommentReference"/>
+        </w:rPr>
+        <w:annotationRef/>
+      </w:r>
+      <w:r>
+        <w:rPr>
+          <w:kern w:val="0"/>
+          <w:sz w:val="20"/>
+          <w:szCs w:val="20"/>
+          <w14:ligatures w14:val="none"/>
+        </w:rPr>
+        <w:t>re-word their statement and add it in. Cite ‘lack of consensus’ or something squishy like that to avoid having to commit one way or another; because it is possible both are true but context-dependent. We just don’t know yet. Thank them for the suggestion.</w:t>
+      </w:r>
+    </w:p>
+  </w:comment>
+  <w:comment w:id="49" w:author="C.M. Gienger" w:date="2023-12-20T14:16:00Z" w:initials="CG">
+    <w:p>
+      <w:r>
+        <w:rPr>
+          <w:rStyle w:val="CommentReference"/>
+        </w:rPr>
+        <w:annotationRef/>
+      </w:r>
+      <w:r>
+        <w:rPr>
+          <w:color w:val="000000"/>
+          <w:kern w:val="0"/>
+          <w:sz w:val="20"/>
+          <w:szCs w:val="20"/>
+          <w14:ligatures w14:val="none"/>
+        </w:rPr>
+        <w:t>add to manuscript.</w:t>
+      </w:r>
+    </w:p>
+  </w:comment>
+  <w:comment w:id="51" w:author="Kris.Wild [2]" w:date="2023-12-15T14:05:00Z" w:initials="KW">
+    <w:p>
+      <w:r>
+        <w:rPr>
+          <w:rStyle w:val="CommentReference"/>
+        </w:rPr>
+        <w:annotationRef/>
+      </w:r>
+      <w:r>
+        <w:rPr>
+          <w:color w:val="000000"/>
+          <w:kern w:val="0"/>
+          <w:sz w:val="20"/>
+          <w:szCs w:val="20"/>
+          <w14:ligatures w14:val="none"/>
+        </w:rPr>
+        <w:t>CMG, didn’t you have something on this? I remember some weird girl from MTSU or some other school in TN, that studied lizards being vectors of tick born diseases in Tennessee? If you remember do you mind adding to this?</w:t>
+      </w:r>
+    </w:p>
+  </w:comment>
+  <w:comment w:id="52" w:author="Kris.Wild [2]" w:date="2023-12-18T09:09:00Z" w:initials="KW">
+    <w:p>
+      <w:r>
+        <w:rPr>
+          <w:rStyle w:val="CommentReference"/>
+        </w:rPr>
+        <w:annotationRef/>
+      </w:r>
+      <w:r>
+        <w:rPr>
+          <w:color w:val="000000"/>
+          <w:kern w:val="0"/>
+          <w:sz w:val="20"/>
+          <w:szCs w:val="20"/>
+          <w14:ligatures w14:val="none"/>
+        </w:rPr>
         <w:t>Moody may have been her last name? Either way we could probably work this paper in if that was the case: Swei, A., Ostfeld, R. S., Lane, R. S., &amp; Briggs, C. J. (2011). Impact of the experimental removal of lizards on Lyme disease risk. Proceedings of the Royal Society B: Biological Sciences, 278(1720), 2970-2978.</w:t>
       </w:r>
     </w:p>
     <w:p/>
+  </w:comment>
+  <w:comment w:id="53" w:author="C.M. Gienger" w:date="2023-12-20T14:22:00Z" w:initials="CG">
+    <w:p>
+      <w:r>
+        <w:rPr>
+          <w:rStyle w:val="CommentReference"/>
+        </w:rPr>
+        <w:annotationRef/>
+      </w:r>
+      <w:r>
+        <w:rPr>
+          <w:color w:val="000000"/>
+          <w:kern w:val="0"/>
+          <w:sz w:val="20"/>
+          <w:szCs w:val="20"/>
+          <w14:ligatures w14:val="none"/>
+        </w:rPr>
+        <w:t>I don’t recall a specific paper. The one you found sounds fine to me.</w:t>
+      </w:r>
+    </w:p>
+  </w:comment>
+  <w:comment w:id="54" w:author="C.M. Gienger" w:date="2023-12-20T14:23:00Z" w:initials="CG">
+    <w:p>
+      <w:r>
+        <w:rPr>
+          <w:rStyle w:val="CommentReference"/>
+        </w:rPr>
+        <w:annotationRef/>
+      </w:r>
+      <w:r>
+        <w:rPr>
+          <w:kern w:val="0"/>
+          <w:sz w:val="20"/>
+          <w:szCs w:val="20"/>
+          <w14:ligatures w14:val="none"/>
+        </w:rPr>
+        <w:t>Rulison et al. 2014</w:t>
+      </w:r>
+    </w:p>
+    <w:p/>
+    <w:p>
+      <w:r>
+        <w:rPr>
+          <w:kern w:val="0"/>
+          <w:sz w:val="20"/>
+          <w:szCs w:val="20"/>
+          <w14:ligatures w14:val="none"/>
+        </w:rPr>
+        <w:t xml:space="preserve">doi: 10.1645/14-503.1      </w:t>
+      </w:r>
+      <w:r>
+        <w:rPr>
+          <w:kern w:val="0"/>
+          <w:sz w:val="20"/>
+          <w:szCs w:val="20"/>
+          <w14:ligatures w14:val="none"/>
+        </w:rPr>
+        <w:cr/>
+      </w:r>
+      <w:r>
+        <w:rPr>
+          <w:kern w:val="0"/>
+          <w:sz w:val="20"/>
+          <w:szCs w:val="20"/>
+          <w14:ligatures w14:val="none"/>
+        </w:rPr>
+        <w:cr/>
+        <w:t>“The infestation rate of ticks on fence lizards was extremely low (prevalence = 0.087, n = 23) compared to that on white-footed mice and other small mammals (prevalence = 0.53, n = 140).”</w:t>
+      </w:r>
+    </w:p>
+  </w:comment>
+  <w:comment w:id="55" w:author="C.M. Gienger" w:date="2023-12-20T14:26:00Z" w:initials="CG">
+    <w:p>
+      <w:r>
+        <w:rPr>
+          <w:rStyle w:val="CommentReference"/>
+        </w:rPr>
+        <w:annotationRef/>
+      </w:r>
+      <w:r>
+        <w:rPr>
+          <w:kern w:val="0"/>
+          <w:sz w:val="20"/>
+          <w:szCs w:val="20"/>
+          <w14:ligatures w14:val="none"/>
+        </w:rPr>
+        <w:t>Supports our position that ticks aren’t always all that common in EFL. For us, tick prevalence was low, and mite prevalence even lower.</w:t>
+      </w:r>
+    </w:p>
+  </w:comment>
+  <w:comment w:id="57" w:author="C.M. Gienger" w:date="2023-12-20T14:30:00Z" w:initials="CG">
+    <w:p>
+      <w:r>
+        <w:rPr>
+          <w:rStyle w:val="CommentReference"/>
+        </w:rPr>
+        <w:annotationRef/>
+      </w:r>
+      <w:r>
+        <w:rPr>
+          <w:color w:val="000000"/>
+          <w:kern w:val="0"/>
+          <w:sz w:val="20"/>
+          <w:szCs w:val="20"/>
+          <w14:ligatures w14:val="none"/>
+        </w:rPr>
+        <w:t>between what and hormone levels?</w:t>
+      </w:r>
+    </w:p>
+  </w:comment>
+  <w:comment w:id="58" w:author="C.M. Gienger" w:date="2023-12-20T14:31:00Z" w:initials="CG">
+    <w:p>
+      <w:r>
+        <w:rPr>
+          <w:rStyle w:val="CommentReference"/>
+        </w:rPr>
+        <w:annotationRef/>
+      </w:r>
+      <w:r>
+        <w:rPr>
+          <w:color w:val="000000"/>
+          <w:kern w:val="0"/>
+          <w:sz w:val="20"/>
+          <w:szCs w:val="20"/>
+          <w14:ligatures w14:val="none"/>
+        </w:rPr>
+        <w:t>I like the paragraph.</w:t>
+      </w:r>
+    </w:p>
+  </w:comment>
+  <w:comment w:id="67" w:author="C.M. Gienger" w:date="2023-12-20T14:34:00Z" w:initials="CG">
+    <w:p>
+      <w:r>
+        <w:rPr>
+          <w:rStyle w:val="CommentReference"/>
+        </w:rPr>
+        <w:annotationRef/>
+      </w:r>
+      <w:r>
+        <w:rPr>
+          <w:color w:val="000000"/>
+          <w:kern w:val="0"/>
+          <w:sz w:val="20"/>
+          <w:szCs w:val="20"/>
+          <w14:ligatures w14:val="none"/>
+        </w:rPr>
+        <w:t>not sure what you are saying here.</w:t>
+      </w:r>
+    </w:p>
+  </w:comment>
+  <w:comment w:id="70" w:author="C.M. Gienger" w:date="2023-12-20T14:36:00Z" w:initials="CG">
+    <w:p>
+      <w:r>
+        <w:rPr>
+          <w:rStyle w:val="CommentReference"/>
+        </w:rPr>
+        <w:annotationRef/>
+      </w:r>
+      <w:r>
+        <w:rPr>
+          <w:color w:val="000000"/>
+          <w:kern w:val="0"/>
+          <w:sz w:val="20"/>
+          <w:szCs w:val="20"/>
+          <w14:ligatures w14:val="none"/>
+        </w:rPr>
+        <w:t>I liked that you thanked your booze. I changed to “Kentucky Gentleman”. Just say it. No need to hide. Nobody will notice and those that do would probably only giggle.</w:t>
+      </w:r>
+    </w:p>
   </w:comment>
 </w:comments>
 </file>
 
 <file path=word/commentsExtended.xml><?xml version="1.0" encoding="utf-8"?>
 <w15:commentsEx xmlns:wpc="http://schemas.microsoft.com/office/word/2010/wordprocessingCanvas" xmlns:cx="http://schemas.microsoft.com/office/drawing/2014/chartex" xmlns:cx1="http://schemas.microsoft.com/office/drawing/2015/9/8/chartex" xmlns:cx2="http://schemas.microsoft.com/office/drawing/2015/10/21/chartex" xmlns:cx3="http://schemas.microsoft.com/office/drawing/2016/5/9/chartex" xmlns:cx4="http://schemas.microsoft.com/office/drawing/2016/5/10/chartex" xmlns:cx5="http://schemas.microsoft.com/office/drawing/2016/5/11/chartex" xmlns:cx6="http://schemas.microsoft.com/office/drawing/2016/5/12/chartex" xmlns:cx7="http://schemas.microsoft.com/office/drawing/2016/5/13/chartex" xmlns:cx8="http://schemas.microsoft.com/office/drawing/2016/5/14/chartex" xmlns:mc="http://schemas.openxmlformats.org/markup-compatibility/2006" xmlns:aink="http://schemas.microsoft.com/office/drawing/2016/ink" xmlns:am3d="http://schemas.microsoft.com/office/drawing/2017/model3d" xmlns:o="urn:schemas-microsoft-com:office:office" xmlns:oel="http://schemas.microsoft.com/office/2019/extlst" xmlns:r="http://schemas.openxmlformats.org/officeDocument/2006/relationships" xmlns:m="http://schemas.openxmlformats.org/officeDocument/2006/math" xmlns:v="urn:schemas-microsoft-com:vml" xmlns:wp14="http://schemas.microsoft.com/office/word/2010/wordprocessingDrawing" xmlns:wp="http://schemas.openxmlformats.org/drawingml/2006/wordprocessingDrawing" xmlns:w10="urn:schemas-microsoft-com:office:word" xmlns:w="http://schemas.openxmlformats.org/wordprocessingml/2006/main" xmlns:w14="http://schemas.microsoft.com/office/word/2010/wordml" xmlns:w15="http://schemas.microsoft.com/office/word/2012/wordml" xmlns:w16cex="http://schemas.microsoft.com/office/word/2018/wordml/cex" xmlns:w16cid="http://schemas.microsoft.com/office/word/2016/wordml/cid" xmlns:w16="http://schemas.microsoft.com/office/word/2018/wordml" xmlns:w16sdtdh="http://schemas.microsoft.com/office/word/2020/wordml/sdtdatahash" xmlns:w16se="http://schemas.microsoft.com/office/word/2015/wordml/symex" xmlns:wpg="http://schemas.microsoft.com/office/word/2010/wordprocessingGroup" xmlns:wpi="http://schemas.microsoft.com/office/word/2010/wordprocessingInk" xmlns:wne="http://schemas.microsoft.com/office/word/2006/wordml" xmlns:wps="http://schemas.microsoft.com/office/word/2010/wordprocessingShape" mc:Ignorable="w14 w15 w16se w16cid w16 w16cex w16sdtdh wp14">
+  <w15:commentEx w15:paraId="5ADBF819" w15:done="0"/>
+  <w15:commentEx w15:paraId="758F526B" w15:done="0"/>
   <w15:commentEx w15:paraId="0C7F70DB" w15:done="0"/>
+  <w15:commentEx w15:paraId="1CFEE9F8" w15:paraIdParent="0C7F70DB" w15:done="0"/>
+  <w15:commentEx w15:paraId="7A61EDC1" w15:done="0"/>
+  <w15:commentEx w15:paraId="418B1D1E" w15:done="0"/>
   <w15:commentEx w15:paraId="168D2318" w15:done="0"/>
+  <w15:commentEx w15:paraId="0720489C" w15:paraIdParent="168D2318" w15:done="0"/>
+  <w15:commentEx w15:paraId="266E816A" w15:done="0"/>
   <w15:commentEx w15:paraId="2CAE3BFF" w15:done="0"/>
   <w15:commentEx w15:paraId="0F7A623E" w15:paraIdParent="2CAE3BFF" w15:done="0"/>
+  <w15:commentEx w15:paraId="7F8650FB" w15:paraIdParent="2CAE3BFF" w15:done="0"/>
+  <w15:commentEx w15:paraId="47F49ECC" w15:paraIdParent="2CAE3BFF" w15:done="0"/>
+  <w15:commentEx w15:paraId="4A1AEE8A" w15:paraIdParent="2CAE3BFF" w15:done="0"/>
+  <w15:commentEx w15:paraId="38C332CD" w15:done="0"/>
+  <w15:commentEx w15:paraId="251E3193" w15:paraIdParent="38C332CD" w15:done="0"/>
+  <w15:commentEx w15:paraId="6338202F" w15:done="0"/>
+  <w15:commentEx w15:paraId="7D6FDE96" w15:done="0"/>
 </w15:commentsEx>
 </file>
 
 <file path=word/commentsExtensible.xml><?xml version="1.0" encoding="utf-8"?>
 <w16cex:commentsExtensible xmlns:wpc="http://schemas.microsoft.com/office/word/2010/wordprocessingCanvas" xmlns:cx="http://schemas.microsoft.com/office/drawing/2014/chartex" xmlns:cx1="http://schemas.microsoft.com/office/drawing/2015/9/8/chartex" xmlns:cx2="http://schemas.microsoft.com/office/drawing/2015/10/21/chartex" xmlns:cx3="http://schemas.microsoft.com/office/drawing/2016/5/9/chartex" xmlns:cx4="http://schemas.microsoft.com/office/drawing/2016/5/10/chartex" xmlns:cx5="http://schemas.microsoft.com/office/drawing/2016/5/11/chartex" xmlns:cx6="http://schemas.microsoft.com/office/drawing/2016/5/12/chartex" xmlns:cx7="http://schemas.microsoft.com/office/drawing/2016/5/13/chartex" xmlns:cx8="http://schemas.microsoft.com/office/drawing/2016/5/14/chartex" xmlns:mc="http://schemas.openxmlformats.org/markup-compatibility/2006" xmlns:aink="http://schemas.microsoft.com/office/drawing/2016/ink" xmlns:am3d="http://schemas.microsoft.com/office/drawing/2017/model3d" xmlns:o="urn:schemas-microsoft-com:office:office" xmlns:oel="http://schemas.microsoft.com/office/2019/extlst" xmlns:r="http://schemas.openxmlformats.org/officeDocument/2006/relationships" xmlns:m="http://schemas.openxmlformats.org/officeDocument/2006/math" xmlns:v="urn:schemas-microsoft-com:vml" xmlns:wp14="http://schemas.microsoft.com/office/word/2010/wordprocessingDrawing" xmlns:wp="http://schemas.openxmlformats.org/drawingml/2006/wordprocessingDrawing" xmlns:w10="urn:schemas-microsoft-com:office:word" xmlns:w="http://schemas.openxmlformats.org/wordprocessingml/2006/main" xmlns:w14="http://schemas.microsoft.com/office/word/2010/wordml" xmlns:w15="http://schemas.microsoft.com/office/word/2012/wordml" xmlns:w16cex="http://schemas.microsoft.com/office/word/2018/wordml/cex" xmlns:w16cid="http://schemas.microsoft.com/office/word/2016/wordml/cid" xmlns:w16="http://schemas.microsoft.com/office/word/2018/wordml" xmlns:w16sdtdh="http://schemas.microsoft.com/office/word/2020/wordml/sdtdatahash" xmlns:w16se="http://schemas.microsoft.com/office/word/2015/wordml/symex" xmlns:wpg="http://schemas.microsoft.com/office/word/2010/wordprocessingGroup" xmlns:wpi="http://schemas.microsoft.com/office/word/2010/wordprocessingInk" xmlns:wne="http://schemas.microsoft.com/office/word/2006/wordml" xmlns:wps="http://schemas.microsoft.com/office/word/2010/wordprocessingShape" mc:Ignorable="w14 w15 w16se w16cid w16 w16cex w16sdtdh wp14">
+  <w16cex:commentExtensible w16cex:durableId="38FDD24C" w16cex:dateUtc="2023-12-20T19:33:00Z"/>
+  <w16cex:commentExtensible w16cex:durableId="7D8A6BA7" w16cex:dateUtc="2023-12-20T19:36:00Z"/>
   <w16cex:commentExtensible w16cex:durableId="0EFCA33D" w16cex:dateUtc="2023-12-15T02:24:00Z"/>
+  <w16cex:commentExtensible w16cex:durableId="17834E8F" w16cex:dateUtc="2023-12-20T19:49:00Z"/>
+  <w16cex:commentExtensible w16cex:durableId="20666A4E" w16cex:dateUtc="2023-12-20T19:54:00Z"/>
+  <w16cex:commentExtensible w16cex:durableId="1059ECC8" w16cex:dateUtc="2023-12-20T20:03:00Z"/>
   <w16cex:commentExtensible w16cex:durableId="4E3EF6A7" w16cex:dateUtc="2023-12-16T02:20:00Z"/>
+  <w16cex:commentExtensible w16cex:durableId="2E769DB7" w16cex:dateUtc="2023-12-20T20:08:00Z"/>
+  <w16cex:commentExtensible w16cex:durableId="2A9CACF1" w16cex:dateUtc="2023-12-20T20:16:00Z"/>
   <w16cex:commentExtensible w16cex:durableId="651CE388" w16cex:dateUtc="2023-12-15T03:05:00Z"/>
   <w16cex:commentExtensible w16cex:durableId="6DF03157" w16cex:dateUtc="2023-12-17T22:09:00Z"/>
+  <w16cex:commentExtensible w16cex:durableId="4F11882B" w16cex:dateUtc="2023-12-20T20:22:00Z"/>
+  <w16cex:commentExtensible w16cex:durableId="04ACF063" w16cex:dateUtc="2023-12-20T20:23:00Z"/>
+  <w16cex:commentExtensible w16cex:durableId="2BA48FBC" w16cex:dateUtc="2023-12-20T20:26:00Z"/>
+  <w16cex:commentExtensible w16cex:durableId="38E62366" w16cex:dateUtc="2023-12-20T20:30:00Z"/>
+  <w16cex:commentExtensible w16cex:durableId="7E7A1DEE" w16cex:dateUtc="2023-12-20T20:31:00Z"/>
+  <w16cex:commentExtensible w16cex:durableId="400C3CBF" w16cex:dateUtc="2023-12-20T20:34:00Z"/>
+  <w16cex:commentExtensible w16cex:durableId="108AD717" w16cex:dateUtc="2023-12-20T20:36:00Z"/>
 </w16cex:commentsExtensible>
 </file>
 
 <file path=word/commentsIds.xml><?xml version="1.0" encoding="utf-8"?>
 <w16cid:commentsIds xmlns:wpc="http://schemas.microsoft.com/office/word/2010/wordprocessingCanvas" xmlns:cx="http://schemas.microsoft.com/office/drawing/2014/chartex" xmlns:cx1="http://schemas.microsoft.com/office/drawing/2015/9/8/chartex" xmlns:cx2="http://schemas.microsoft.com/office/drawing/2015/10/21/chartex" xmlns:cx3="http://schemas.microsoft.com/office/drawing/2016/5/9/chartex" xmlns:cx4="http://schemas.microsoft.com/office/drawing/2016/5/10/chartex" xmlns:cx5="http://schemas.microsoft.com/office/drawing/2016/5/11/chartex" xmlns:cx6="http://schemas.microsoft.com/office/drawing/2016/5/12/chartex" xmlns:cx7="http://schemas.microsoft.com/office/drawing/2016/5/13/chartex" xmlns:cx8="http://schemas.microsoft.com/office/drawing/2016/5/14/chartex" xmlns:mc="http://schemas.openxmlformats.org/markup-compatibility/2006" xmlns:aink="http://schemas.microsoft.com/office/drawing/2016/ink" xmlns:am3d="http://schemas.microsoft.com/office/drawing/2017/model3d" xmlns:o="urn:schemas-microsoft-com:office:office" xmlns:oel="http://schemas.microsoft.com/office/2019/extlst" xmlns:r="http://schemas.openxmlformats.org/officeDocument/2006/relationships" xmlns:m="http://schemas.openxmlformats.org/officeDocument/2006/math" xmlns:v="urn:schemas-microsoft-com:vml" xmlns:wp14="http://schemas.microsoft.com/office/word/2010/wordprocessingDrawing" xmlns:wp="http://schemas.openxmlformats.org/drawingml/2006/wordprocessingDrawing" xmlns:w10="urn:schemas-microsoft-com:office:word" xmlns:w="http://schemas.openxmlformats.org/wordprocessingml/2006/main" xmlns:w14="http://schemas.microsoft.com/office/word/2010/wordml" xmlns:w15="http://schemas.microsoft.com/office/word/2012/wordml" xmlns:w16cex="http://schemas.microsoft.com/office/word/2018/wordml/cex" xmlns:w16cid="http://schemas.microsoft.com/office/word/2016/wordml/cid" xmlns:w16="http://schemas.microsoft.com/office/word/2018/wordml" xmlns:w16sdtdh="http://schemas.microsoft.com/office/word/2020/wordml/sdtdatahash" xmlns:w16se="http://schemas.microsoft.com/office/word/2015/wordml/symex" xmlns:wpg="http://schemas.microsoft.com/office/word/2010/wordprocessingGroup" xmlns:wpi="http://schemas.microsoft.com/office/word/2010/wordprocessingInk" xmlns:wne="http://schemas.microsoft.com/office/word/2006/wordml" xmlns:wps="http://schemas.microsoft.com/office/word/2010/wordprocessingShape" mc:Ignorable="w14 w15 w16se w16cid w16 w16cex w16sdtdh wp14">
+  <w16cid:commentId w16cid:paraId="5ADBF819" w16cid:durableId="38FDD24C"/>
+  <w16cid:commentId w16cid:paraId="758F526B" w16cid:durableId="7D8A6BA7"/>
   <w16cid:commentId w16cid:paraId="0C7F70DB" w16cid:durableId="0EFCA33D"/>
+  <w16cid:commentId w16cid:paraId="1CFEE9F8" w16cid:durableId="17834E8F"/>
+  <w16cid:commentId w16cid:paraId="7A61EDC1" w16cid:durableId="20666A4E"/>
+  <w16cid:commentId w16cid:paraId="418B1D1E" w16cid:durableId="1059ECC8"/>
   <w16cid:commentId w16cid:paraId="168D2318" w16cid:durableId="4E3EF6A7"/>
+  <w16cid:commentId w16cid:paraId="0720489C" w16cid:durableId="2E769DB7"/>
+  <w16cid:commentId w16cid:paraId="266E816A" w16cid:durableId="2A9CACF1"/>
   <w16cid:commentId w16cid:paraId="2CAE3BFF" w16cid:durableId="651CE388"/>
   <w16cid:commentId w16cid:paraId="0F7A623E" w16cid:durableId="6DF03157"/>
+  <w16cid:commentId w16cid:paraId="7F8650FB" w16cid:durableId="4F11882B"/>
+  <w16cid:commentId w16cid:paraId="47F49ECC" w16cid:durableId="04ACF063"/>
+  <w16cid:commentId w16cid:paraId="4A1AEE8A" w16cid:durableId="2BA48FBC"/>
+  <w16cid:commentId w16cid:paraId="38C332CD" w16cid:durableId="38E62366"/>
+  <w16cid:commentId w16cid:paraId="251E3193" w16cid:durableId="7E7A1DEE"/>
+  <w16cid:commentId w16cid:paraId="6338202F" w16cid:durableId="400C3CBF"/>
+  <w16cid:commentId w16cid:paraId="7D6FDE96" w16cid:durableId="108AD717"/>
 </w16cid:commentsIds>
 </file>
 
@@ -6924,6 +8181,9 @@
 
 <file path=word/people.xml><?xml version="1.0" encoding="utf-8"?>
 <w15:people xmlns:wpc="http://schemas.microsoft.com/office/word/2010/wordprocessingCanvas" xmlns:cx="http://schemas.microsoft.com/office/drawing/2014/chartex" xmlns:cx1="http://schemas.microsoft.com/office/drawing/2015/9/8/chartex" xmlns:cx2="http://schemas.microsoft.com/office/drawing/2015/10/21/chartex" xmlns:cx3="http://schemas.microsoft.com/office/drawing/2016/5/9/chartex" xmlns:cx4="http://schemas.microsoft.com/office/drawing/2016/5/10/chartex" xmlns:cx5="http://schemas.microsoft.com/office/drawing/2016/5/11/chartex" xmlns:cx6="http://schemas.microsoft.com/office/drawing/2016/5/12/chartex" xmlns:cx7="http://schemas.microsoft.com/office/drawing/2016/5/13/chartex" xmlns:cx8="http://schemas.microsoft.com/office/drawing/2016/5/14/chartex" xmlns:mc="http://schemas.openxmlformats.org/markup-compatibility/2006" xmlns:aink="http://schemas.microsoft.com/office/drawing/2016/ink" xmlns:am3d="http://schemas.microsoft.com/office/drawing/2017/model3d" xmlns:o="urn:schemas-microsoft-com:office:office" xmlns:oel="http://schemas.microsoft.com/office/2019/extlst" xmlns:r="http://schemas.openxmlformats.org/officeDocument/2006/relationships" xmlns:m="http://schemas.openxmlformats.org/officeDocument/2006/math" xmlns:v="urn:schemas-microsoft-com:vml" xmlns:wp14="http://schemas.microsoft.com/office/word/2010/wordprocessingDrawing" xmlns:wp="http://schemas.openxmlformats.org/drawingml/2006/wordprocessingDrawing" xmlns:w10="urn:schemas-microsoft-com:office:word" xmlns:w="http://schemas.openxmlformats.org/wordprocessingml/2006/main" xmlns:w14="http://schemas.microsoft.com/office/word/2010/wordml" xmlns:w15="http://schemas.microsoft.com/office/word/2012/wordml" xmlns:w16cex="http://schemas.microsoft.com/office/word/2018/wordml/cex" xmlns:w16cid="http://schemas.microsoft.com/office/word/2016/wordml/cid" xmlns:w16="http://schemas.microsoft.com/office/word/2018/wordml" xmlns:w16sdtdh="http://schemas.microsoft.com/office/word/2020/wordml/sdtdatahash" xmlns:w16se="http://schemas.microsoft.com/office/word/2015/wordml/symex" xmlns:wpg="http://schemas.microsoft.com/office/word/2010/wordprocessingGroup" xmlns:wpi="http://schemas.microsoft.com/office/word/2010/wordprocessingInk" xmlns:wne="http://schemas.microsoft.com/office/word/2006/wordml" xmlns:wps="http://schemas.microsoft.com/office/word/2010/wordprocessingShape" mc:Ignorable="w14 w15 w16se w16cid w16 w16cex w16sdtdh wp14">
+  <w15:person w15:author="C.M. Gienger">
+    <w15:presenceInfo w15:providerId="None" w15:userId="C.M. Gienger"/>
+  </w15:person>
   <w15:person w15:author="Kris.Wild">
     <w15:presenceInfo w15:providerId="AD" w15:userId="S::kris.wild@canberra.edu.au::357150f9-6c66-435f-b0a7-2db65ca28b00"/>
   </w15:person>
@@ -7605,7 +8865,7 @@
     <w:charset w:val="00"/>
     <w:family w:val="swiss"/>
     <w:pitch w:val="variable"/>
-    <w:sig w:usb0="E0002AFF" w:usb1="C000247B" w:usb2="00000009" w:usb3="00000000" w:csb0="000001FF" w:csb1="00000000"/>
+    <w:sig w:usb0="E4002EFF" w:usb1="C200247B" w:usb2="00000009" w:usb3="00000000" w:csb0="000001FF" w:csb1="00000000"/>
   </w:font>
   <w:font w:name="Courier New">
     <w:panose1 w:val="02070309020205020404"/>
@@ -7692,6 +8952,7 @@
     <w:rsid w:val="008B6BC8"/>
     <w:rsid w:val="00AA2087"/>
     <w:rsid w:val="00B7007F"/>
+    <w:rsid w:val="00BA00CE"/>
     <w:rsid w:val="00C026E7"/>
     <w:rsid w:val="00D05239"/>
     <w:rsid w:val="00FD643C"/>

</xml_diff>